<commit_message>
Working map image 28/10 am
</commit_message>
<xml_diff>
--- a/AssignmentPart1.docx
+++ b/AssignmentPart1.docx
@@ -40,7 +40,7 @@
     </w:p>
     <w:p>
       <w:pPr>
-        <w:pStyle w:val="Heading2"/>
+        <w:pStyle w:val="Heading1"/>
       </w:pPr>
       <w:bookmarkStart w:id="21" w:name="assignment-part-1"/>
       <w:bookmarkEnd w:id="21"/>
@@ -52,51 +52,200 @@
       <w:pPr>
         <w:pStyle w:val="Heading2"/>
       </w:pPr>
-      <w:bookmarkStart w:id="22" w:name="arcmap-map"/>
+      <w:bookmarkStart w:id="22" w:name="libraries"/>
       <w:bookmarkEnd w:id="22"/>
       <w:r>
+        <w:t xml:space="preserve">Libraries</w:t>
+      </w:r>
+    </w:p>
+    <w:p>
+      <w:pPr>
+        <w:pStyle w:val="SourceCode"/>
+      </w:pPr>
+      <w:r>
+        <w:rPr>
+          <w:rStyle w:val="KeywordTok"/>
+        </w:rPr>
+        <w:t xml:space="preserve">library</w:t>
+      </w:r>
+      <w:r>
+        <w:rPr>
+          <w:rStyle w:val="NormalTok"/>
+        </w:rPr>
+        <w:t xml:space="preserve">(knitr)</w:t>
+      </w:r>
+      <w:r>
+        <w:br w:type="textWrapping"/>
+      </w:r>
+      <w:r>
+        <w:rPr>
+          <w:rStyle w:val="KeywordTok"/>
+        </w:rPr>
+        <w:t xml:space="preserve">library</w:t>
+      </w:r>
+      <w:r>
+        <w:rPr>
+          <w:rStyle w:val="NormalTok"/>
+        </w:rPr>
+        <w:t xml:space="preserve">(colorspace)</w:t>
+      </w:r>
+      <w:r>
+        <w:br w:type="textWrapping"/>
+      </w:r>
+      <w:r>
+        <w:rPr>
+          <w:rStyle w:val="KeywordTok"/>
+        </w:rPr>
+        <w:t xml:space="preserve">library</w:t>
+      </w:r>
+      <w:r>
+        <w:rPr>
+          <w:rStyle w:val="NormalTok"/>
+        </w:rPr>
+        <w:t xml:space="preserve">(ggplot2)</w:t>
+      </w:r>
+      <w:r>
+        <w:br w:type="textWrapping"/>
+      </w:r>
+      <w:r>
+        <w:rPr>
+          <w:rStyle w:val="KeywordTok"/>
+        </w:rPr>
+        <w:t xml:space="preserve">library</w:t>
+      </w:r>
+      <w:r>
+        <w:rPr>
+          <w:rStyle w:val="NormalTok"/>
+        </w:rPr>
+        <w:t xml:space="preserve">(png)</w:t>
+      </w:r>
+    </w:p>
+    <w:p>
+      <w:pPr>
+        <w:pStyle w:val="Heading2"/>
+      </w:pPr>
+      <w:bookmarkStart w:id="23" w:name="arcmap-map"/>
+      <w:bookmarkEnd w:id="23"/>
+      <w:r>
         <w:t xml:space="preserve">ArcMap Map</w:t>
       </w:r>
     </w:p>
     <w:p>
       <w:pPr>
+        <w:pStyle w:val="SourceCode"/>
+      </w:pPr>
+      <w:r>
+        <w:rPr>
+          <w:rStyle w:val="NormalTok"/>
+        </w:rPr>
+        <w:t xml:space="preserve">img1_path &lt;-</w:t>
+      </w:r>
+      <w:r>
+        <w:rPr>
+          <w:rStyle w:val="StringTok"/>
+        </w:rPr>
+        <w:t xml:space="preserve"> "C:/Users/pippa/OneDrive/Documents/GitHub/CASA-GIS-T1/Arc_MTW_IOW1.png"</w:t>
+      </w:r>
+      <w:r>
+        <w:br w:type="textWrapping"/>
+      </w:r>
+      <w:r>
+        <w:br w:type="textWrapping"/>
+      </w:r>
+      <w:r>
+        <w:rPr>
+          <w:rStyle w:val="KeywordTok"/>
+        </w:rPr>
+        <w:t xml:space="preserve">include_graphics</w:t>
+      </w:r>
+      <w:r>
+        <w:rPr>
+          <w:rStyle w:val="NormalTok"/>
+        </w:rPr>
+        <w:t xml:space="preserve">(img1_path)</w:t>
+      </w:r>
+    </w:p>
+    <w:p>
+      <w:pPr>
         <w:pStyle w:val="FirstParagraph"/>
       </w:pPr>
       <w:r>
-        <w:t xml:space="preserve">image: !</w:t>
-      </w:r>
-      <w:r>
-        <w:t xml:space="preserve"> </w:t>
-      </w:r>
-      <w:hyperlink r:id="rId23">
-        <w:r>
-          <w:rPr>
-            <w:rStyle w:val="Hyperlink"/>
-          </w:rPr>
-          <w:t xml:space="preserve">ArcMap</w:t>
-        </w:r>
-      </w:hyperlink>
+        <w:drawing>
+          <wp:inline>
+            <wp:extent cx="5334000" cy="3771215"/>
+            <wp:effectExtent b="0" l="0" r="0" t="0"/>
+            <wp:docPr descr="" title="" id="1" name="Picture"/>
+            <a:graphic>
+              <a:graphicData uri="http://schemas.openxmlformats.org/drawingml/2006/picture">
+                <pic:pic>
+                  <pic:nvPicPr>
+                    <pic:cNvPr descr="C:/Users/pippa/OneDrive/Documents/GitHub/CASA-GIS-T1/Arc_MTW_IOW1.png" id="0" name="Picture"/>
+                    <pic:cNvPicPr>
+                      <a:picLocks noChangeArrowheads="1" noChangeAspect="1"/>
+                    </pic:cNvPicPr>
+                  </pic:nvPicPr>
+                  <pic:blipFill>
+                    <a:blip r:embed="rId24"/>
+                    <a:stretch>
+                      <a:fillRect/>
+                    </a:stretch>
+                  </pic:blipFill>
+                  <pic:spPr bwMode="auto">
+                    <a:xfrm>
+                      <a:off x="0" y="0"/>
+                      <a:ext cx="5334000" cy="3771215"/>
+                    </a:xfrm>
+                    <a:prstGeom prst="rect">
+                      <a:avLst/>
+                    </a:prstGeom>
+                    <a:noFill/>
+                    <a:ln w="9525">
+                      <a:noFill/>
+                      <a:headEnd/>
+                      <a:tailEnd/>
+                    </a:ln>
+                  </pic:spPr>
+                </pic:pic>
+              </a:graphicData>
+            </a:graphic>
+          </wp:inline>
+        </w:drawing>
+      </w:r>
+    </w:p>
+    <w:p>
+      <w:pPr>
+        <w:pStyle w:val="SourceCode"/>
+      </w:pPr>
+      <w:r>
+        <w:rPr>
+          <w:rStyle w:val="NormalTok"/>
+        </w:rPr>
+        <w:t xml:space="preserve">##{r, fig.width=2}out.width = "25%"</w:t>
+      </w:r>
+      <w:r>
+        <w:br w:type="textWrapping"/>
+      </w:r>
+      <w:r>
+        <w:rPr>
+          <w:rStyle w:val="NormalTok"/>
+        </w:rPr>
+        <w:t xml:space="preserve">## https://www.zevross.com/blog/2017/06/19/tips-and-tricks-for-working-with-images-and-figures-in-r-markdown-documents/</w:t>
+      </w:r>
+    </w:p>
+    <w:p>
+      <w:pPr>
+        <w:pStyle w:val="FirstParagraph"/>
+      </w:pPr>
+      <w:r>
+        <w:t xml:space="preserve">This is a map using ArcGIS.</w:t>
+      </w:r>
     </w:p>
     <w:p>
       <w:pPr>
         <w:pStyle w:val="BodyText"/>
       </w:pPr>
       <w:r>
-        <w:t xml:space="preserve">This is an R Markdown document. Markdown is a simple formatting syntax for authoring HTML, PDF, and MS Word documents. For more details on using R Markdown see</w:t>
-      </w:r>
-      <w:r>
-        <w:t xml:space="preserve"> </w:t>
-      </w:r>
-      <w:hyperlink r:id="rId24">
-        <w:r>
-          <w:rPr>
-            <w:rStyle w:val="Hyperlink"/>
-          </w:rPr>
-          <w:t xml:space="preserve">http://rmarkdown.rstudio.com</w:t>
-        </w:r>
-      </w:hyperlink>
-      <w:r>
-        <w:t xml:space="preserve">.</w:t>
+        <w:t xml:space="preserve">Data from: &lt;&gt;,&lt;&gt;,&lt;&gt;. Insert hyperlinks… how to have an alt text appear to hyperlink?</w:t>
       </w:r>
     </w:p>
     <w:p>
@@ -400,7 +549,7 @@
     </w:lvl>
   </w:abstractNum>
   <w:abstractNum w:abstractNumId="990">
-    <w:nsid w:val="4bdd4af5"/>
+    <w:nsid w:val="e03697e2"/>
     <w:multiLevelType w:val="multilevel"/>
     <w:lvl w:ilvl="0">
       <w:numFmt w:val="bullet"/>

</xml_diff>

<commit_message>
some intro and working map
</commit_message>
<xml_diff>
--- a/AssignmentPart1.docx
+++ b/AssignmentPart1.docx
@@ -1,13 +1,15 @@
 
 <file path=word/document.xml><?xml version="1.0" encoding="utf-8"?>
-<w:document xmlns:w="http://schemas.openxmlformats.org/wordprocessingml/2006/main" xmlns:m="http://schemas.openxmlformats.org/officeDocument/2006/math" xmlns:r="http://schemas.openxmlformats.org/officeDocument/2006/relationships" xmlns:o="urn:schemas-microsoft-com:office:office" xmlns:v="urn:schemas-microsoft-com:vml" xmlns:w10="urn:schemas-microsoft-com:office:word" xmlns:a="http://schemas.openxmlformats.org/drawingml/2006/main" xmlns:pic="http://schemas.openxmlformats.org/drawingml/2006/picture" xmlns:wp="http://schemas.openxmlformats.org/drawingml/2006/wordprocessingDrawing">
+<w:document xmlns:wpc="http://schemas.microsoft.com/office/word/2010/wordprocessingCanvas" xmlns:cx="http://schemas.microsoft.com/office/drawing/2014/chartex" xmlns:cx1="http://schemas.microsoft.com/office/drawing/2015/9/8/chartex" xmlns:cx2="http://schemas.microsoft.com/office/drawing/2015/10/21/chartex" xmlns:cx3="http://schemas.microsoft.com/office/drawing/2016/5/9/chartex" xmlns:cx4="http://schemas.microsoft.com/office/drawing/2016/5/10/chartex" xmlns:cx5="http://schemas.microsoft.com/office/drawing/2016/5/11/chartex" xmlns:cx6="http://schemas.microsoft.com/office/drawing/2016/5/12/chartex" xmlns:cx7="http://schemas.microsoft.com/office/drawing/2016/5/13/chartex" xmlns:cx8="http://schemas.microsoft.com/office/drawing/2016/5/14/chartex" xmlns:mc="http://schemas.openxmlformats.org/markup-compatibility/2006" xmlns:aink="http://schemas.microsoft.com/office/drawing/2016/ink" xmlns:am3d="http://schemas.microsoft.com/office/drawing/2017/model3d" xmlns:o="urn:schemas-microsoft-com:office:office" xmlns:r="http://schemas.openxmlformats.org/officeDocument/2006/relationships" xmlns:m="http://schemas.openxmlformats.org/officeDocument/2006/math" xmlns:v="urn:schemas-microsoft-com:vml" xmlns:wp14="http://schemas.microsoft.com/office/word/2010/wordprocessingDrawing" xmlns:wp="http://schemas.openxmlformats.org/drawingml/2006/wordprocessingDrawing" xmlns:w10="urn:schemas-microsoft-com:office:word" xmlns:w="http://schemas.openxmlformats.org/wordprocessingml/2006/main" xmlns:w14="http://schemas.microsoft.com/office/word/2010/wordml" xmlns:w15="http://schemas.microsoft.com/office/word/2012/wordml" xmlns:w16cid="http://schemas.microsoft.com/office/word/2016/wordml/cid" xmlns:w16se="http://schemas.microsoft.com/office/word/2015/wordml/symex" xmlns:wpg="http://schemas.microsoft.com/office/word/2010/wordprocessingGroup" xmlns:wpi="http://schemas.microsoft.com/office/word/2010/wordprocessingInk" xmlns:wne="http://schemas.microsoft.com/office/word/2006/wordml" xmlns:wps="http://schemas.microsoft.com/office/word/2010/wordprocessingShape" mc:Ignorable="w14 w15 w16se w16cid wp14">
   <w:body>
     <w:p>
       <w:pPr>
         <w:pStyle w:val="Title"/>
       </w:pPr>
-      <w:r>
-        <w:t xml:space="preserve">AssignmentPart1</w:t>
+      <w:bookmarkStart w:id="0" w:name="_GoBack"/>
+      <w:bookmarkEnd w:id="0"/>
+      <w:r>
+        <w:t>AssignmentPart1</w:t>
       </w:r>
     </w:p>
     <w:p>
@@ -15,7 +17,7 @@
         <w:pStyle w:val="Author"/>
       </w:pPr>
       <w:r>
-        <w:t xml:space="preserve">ucesday</w:t>
+        <w:t>ucesday</w:t>
       </w:r>
     </w:p>
     <w:p>
@@ -23,169 +25,102 @@
         <w:pStyle w:val="Date"/>
       </w:pPr>
       <w:r>
-        <w:t xml:space="preserve">27</w:t>
-      </w:r>
-      <w:r>
-        <w:t xml:space="preserve"> </w:t>
-      </w:r>
-      <w:r>
-        <w:t xml:space="preserve">October</w:t>
-      </w:r>
-      <w:r>
-        <w:t xml:space="preserve"> </w:t>
-      </w:r>
-      <w:r>
-        <w:t xml:space="preserve">2018</w:t>
+        <w:t>27 October 2018</w:t>
       </w:r>
     </w:p>
     <w:p>
       <w:pPr>
         <w:pStyle w:val="Heading1"/>
       </w:pPr>
-      <w:bookmarkStart w:id="21" w:name="assignment-part-1"/>
-      <w:bookmarkEnd w:id="21"/>
-      <w:r>
-        <w:t xml:space="preserve">Assignment Part 1</w:t>
+      <w:bookmarkStart w:id="1" w:name="assignment-part-1"/>
+      <w:bookmarkEnd w:id="1"/>
+      <w:r>
+        <w:t>Assignment Part 1</w:t>
       </w:r>
     </w:p>
     <w:p>
       <w:pPr>
         <w:pStyle w:val="Heading2"/>
       </w:pPr>
-      <w:bookmarkStart w:id="22" w:name="libraries"/>
-      <w:bookmarkEnd w:id="22"/>
-      <w:r>
-        <w:t xml:space="preserve">Libraries</w:t>
-      </w:r>
-    </w:p>
-    <w:p>
-      <w:pPr>
-        <w:pStyle w:val="SourceCode"/>
+      <w:bookmarkStart w:id="2" w:name="introduction"/>
+      <w:bookmarkEnd w:id="2"/>
+      <w:r>
+        <w:t>Introduction</w:t>
+      </w:r>
+    </w:p>
+    <w:p>
+      <w:pPr>
+        <w:pStyle w:val="FirstParagraph"/>
+      </w:pPr>
+      <w:r>
+        <w:t>Intro about GIS</w:t>
+      </w:r>
+    </w:p>
+    <w:p>
+      <w:pPr>
+        <w:pStyle w:val="BodyText"/>
+      </w:pPr>
+      <w:r>
+        <w:t>The purpose of this work is to have created two maps using different GIS and graphics software programs. One using a GUI software (here ArcGIS has been used), and a programming based software (here R based map has been created using Rstudio), and to provid</w:t>
+      </w:r>
+      <w:r>
+        <w:t>e a critique of the methods used.</w:t>
+      </w:r>
+    </w:p>
+    <w:p>
+      <w:pPr>
+        <w:pStyle w:val="BodyText"/>
+      </w:pPr>
+      <w:r>
+        <w:t>(Maybe a review of the task is a waste of word count, but some intro useufl, maybe more bullet point like)</w:t>
+      </w:r>
+    </w:p>
+    <w:p>
+      <w:pPr>
+        <w:pStyle w:val="Heading2"/>
+      </w:pPr>
+      <w:bookmarkStart w:id="3" w:name="libraries"/>
+      <w:bookmarkEnd w:id="3"/>
+      <w:r>
+        <w:lastRenderedPageBreak/>
+        <w:t>Libraries</w:t>
+      </w:r>
+    </w:p>
+    <w:p>
+      <w:pPr>
+        <w:pStyle w:val="Heading2"/>
+      </w:pPr>
+      <w:bookmarkStart w:id="4" w:name="arcmap-map"/>
+      <w:bookmarkEnd w:id="4"/>
+      <w:r>
+        <w:t>ArcMap Map</w:t>
+      </w:r>
+    </w:p>
+    <w:p>
+      <w:pPr>
+        <w:pStyle w:val="FirstParagraph"/>
       </w:pPr>
       <w:r>
         <w:rPr>
-          <w:rStyle w:val="KeywordTok"/>
+          <w:noProof/>
         </w:rPr>
-        <w:t xml:space="preserve">library</w:t>
-      </w:r>
-      <w:r>
-        <w:rPr>
-          <w:rStyle w:val="NormalTok"/>
-        </w:rPr>
-        <w:t xml:space="preserve">(knitr)</w:t>
-      </w:r>
-      <w:r>
-        <w:br w:type="textWrapping"/>
-      </w:r>
-      <w:r>
-        <w:rPr>
-          <w:rStyle w:val="KeywordTok"/>
-        </w:rPr>
-        <w:t xml:space="preserve">library</w:t>
-      </w:r>
-      <w:r>
-        <w:rPr>
-          <w:rStyle w:val="NormalTok"/>
-        </w:rPr>
-        <w:t xml:space="preserve">(colorspace)</w:t>
-      </w:r>
-      <w:r>
-        <w:br w:type="textWrapping"/>
-      </w:r>
-      <w:r>
-        <w:rPr>
-          <w:rStyle w:val="KeywordTok"/>
-        </w:rPr>
-        <w:t xml:space="preserve">library</w:t>
-      </w:r>
-      <w:r>
-        <w:rPr>
-          <w:rStyle w:val="NormalTok"/>
-        </w:rPr>
-        <w:t xml:space="preserve">(ggplot2)</w:t>
-      </w:r>
-      <w:r>
-        <w:br w:type="textWrapping"/>
-      </w:r>
-      <w:r>
-        <w:rPr>
-          <w:rStyle w:val="KeywordTok"/>
-        </w:rPr>
-        <w:t xml:space="preserve">library</w:t>
-      </w:r>
-      <w:r>
-        <w:rPr>
-          <w:rStyle w:val="NormalTok"/>
-        </w:rPr>
-        <w:t xml:space="preserve">(png)</w:t>
-      </w:r>
-    </w:p>
-    <w:p>
-      <w:pPr>
-        <w:pStyle w:val="Heading2"/>
-      </w:pPr>
-      <w:bookmarkStart w:id="23" w:name="arcmap-map"/>
-      <w:bookmarkEnd w:id="23"/>
-      <w:r>
-        <w:t xml:space="preserve">ArcMap Map</w:t>
-      </w:r>
-    </w:p>
-    <w:p>
-      <w:pPr>
-        <w:pStyle w:val="SourceCode"/>
-      </w:pPr>
-      <w:r>
-        <w:rPr>
-          <w:rStyle w:val="NormalTok"/>
-        </w:rPr>
-        <w:t xml:space="preserve">img1_path &lt;-</w:t>
-      </w:r>
-      <w:r>
-        <w:rPr>
-          <w:rStyle w:val="StringTok"/>
-        </w:rPr>
-        <w:t xml:space="preserve"> "C:/Users/pippa/OneDrive/Documents/GitHub/CASA-GIS-T1/Arc_MTW_IOW1.png"</w:t>
-      </w:r>
-      <w:r>
-        <w:br w:type="textWrapping"/>
-      </w:r>
-      <w:r>
-        <w:br w:type="textWrapping"/>
-      </w:r>
-      <w:r>
-        <w:rPr>
-          <w:rStyle w:val="KeywordTok"/>
-        </w:rPr>
-        <w:t xml:space="preserve">include_graphics</w:t>
-      </w:r>
-      <w:r>
-        <w:rPr>
-          <w:rStyle w:val="NormalTok"/>
-        </w:rPr>
-        <w:t xml:space="preserve">(img1_path)</w:t>
-      </w:r>
-    </w:p>
-    <w:p>
-      <w:pPr>
-        <w:pStyle w:val="FirstParagraph"/>
-      </w:pPr>
-      <w:r>
         <w:drawing>
-          <wp:inline>
+          <wp:inline distT="0" distB="0" distL="0" distR="0" wp14:anchorId="0408227E" wp14:editId="0408227F">
             <wp:extent cx="5334000" cy="3771215"/>
-            <wp:effectExtent b="0" l="0" r="0" t="0"/>
-            <wp:docPr descr="" title="" id="1" name="Picture"/>
-            <a:graphic>
+            <wp:effectExtent l="0" t="0" r="0" b="0"/>
+            <wp:docPr id="1" name="Picture"/>
+            <wp:cNvGraphicFramePr/>
+            <a:graphic xmlns:a="http://schemas.openxmlformats.org/drawingml/2006/main">
               <a:graphicData uri="http://schemas.openxmlformats.org/drawingml/2006/picture">
-                <pic:pic>
+                <pic:pic xmlns:pic="http://schemas.openxmlformats.org/drawingml/2006/picture">
                   <pic:nvPicPr>
-                    <pic:cNvPr descr="C:/Users/pippa/OneDrive/Documents/GitHub/CASA-GIS-T1/Arc_MTW_IOW1.png" id="0" name="Picture"/>
+                    <pic:cNvPr id="0" name="Picture" descr="C:/Users/pippa/OneDrive/Documents/GitHub/CASA-GIS-T1/Arc_MTW_IOW1.png"/>
                     <pic:cNvPicPr>
-                      <a:picLocks noChangeArrowheads="1" noChangeAspect="1"/>
+                      <a:picLocks noChangeAspect="1" noChangeArrowheads="1"/>
                     </pic:cNvPicPr>
                   </pic:nvPicPr>
                   <pic:blipFill>
-                    <a:blip r:embed="rId24"/>
+                    <a:blip r:embed="rId7"/>
                     <a:stretch>
                       <a:fillRect/>
                     </a:stretch>
@@ -220,16 +155,22 @@
         <w:rPr>
           <w:rStyle w:val="NormalTok"/>
         </w:rPr>
-        <w:t xml:space="preserve">##{r, fig.width=2}out.width = "25%"</w:t>
-      </w:r>
-      <w:r>
-        <w:br w:type="textWrapping"/>
+        <w:t>##{r, fig.width=2}out.width = "25%"</w:t>
+      </w:r>
+      <w:r>
+        <w:br/>
       </w:r>
       <w:r>
         <w:rPr>
           <w:rStyle w:val="NormalTok"/>
         </w:rPr>
-        <w:t xml:space="preserve">## https://www.zevross.com/blog/2017/06/19/tips-and-tricks-for-working-with-images-and-figures-in-r-markdown-documents/</w:t>
+        <w:t>## https://www.zevross.com/blog/2017/06/19/tips-and-tric</w:t>
+      </w:r>
+      <w:r>
+        <w:rPr>
+          <w:rStyle w:val="NormalTok"/>
+        </w:rPr>
+        <w:t>ks-for-working-with-images-and-figures-in-r-markdown-documents/</w:t>
       </w:r>
     </w:p>
     <w:p>
@@ -237,7 +178,7 @@
         <w:pStyle w:val="FirstParagraph"/>
       </w:pPr>
       <w:r>
-        <w:t xml:space="preserve">This is a map using ArcGIS.</w:t>
+        <w:t>This is a map using ArcGIS.</w:t>
       </w:r>
     </w:p>
     <w:p>
@@ -245,7 +186,7 @@
         <w:pStyle w:val="BodyText"/>
       </w:pPr>
       <w:r>
-        <w:t xml:space="preserve">Data from: &lt;&gt;,&lt;&gt;,&lt;&gt;. Insert hyperlinks… how to have an alt text appear to hyperlink?</w:t>
+        <w:t>Data from: &lt;&gt;,&lt;&gt;,&lt;&gt;. Insert hyperlinks… how to have an alt text appear to hyperlink?</w:t>
       </w:r>
     </w:p>
     <w:p>
@@ -253,22 +194,19 @@
         <w:pStyle w:val="BodyText"/>
       </w:pPr>
       <w:r>
-        <w:t xml:space="preserve">When you click the</w:t>
-      </w:r>
-      <w:r>
-        <w:t xml:space="preserve"> </w:t>
+        <w:t xml:space="preserve">When you click the </w:t>
       </w:r>
       <w:r>
         <w:rPr>
           <w:b/>
         </w:rPr>
-        <w:t xml:space="preserve">Knit</w:t>
-      </w:r>
-      <w:r>
-        <w:t xml:space="preserve"> </w:t>
-      </w:r>
-      <w:r>
-        <w:t xml:space="preserve">button a document will be generated that includes both content as well as the output of any embedded R code chunks within the document. You can embed an R code chunk like this:</w:t>
+        <w:t>Knit</w:t>
+      </w:r>
+      <w:r>
+        <w:t xml:space="preserve"> button a document will be generated that includes both </w:t>
+      </w:r>
+      <w:r>
+        <w:t>content as well as the output of any embedded R code chunks within the document. You can embed an R code chunk like this:</w:t>
       </w:r>
     </w:p>
     <w:p>
@@ -279,13 +217,13 @@
         <w:rPr>
           <w:rStyle w:val="KeywordTok"/>
         </w:rPr>
-        <w:t xml:space="preserve">summary</w:t>
+        <w:t>summary</w:t>
       </w:r>
       <w:r>
         <w:rPr>
           <w:rStyle w:val="NormalTok"/>
         </w:rPr>
-        <w:t xml:space="preserve">(cars)</w:t>
+        <w:t>(cars)</w:t>
       </w:r>
     </w:p>
     <w:p>
@@ -299,7 +237,7 @@
         <w:t xml:space="preserve">##      speed           dist       </w:t>
       </w:r>
       <w:r>
-        <w:br w:type="textWrapping"/>
+        <w:br/>
       </w:r>
       <w:r>
         <w:rPr>
@@ -308,7 +246,7 @@
         <w:t xml:space="preserve">##  Min.   : 4.0   Min.   :  2.00  </w:t>
       </w:r>
       <w:r>
-        <w:br w:type="textWrapping"/>
+        <w:br/>
       </w:r>
       <w:r>
         <w:rPr>
@@ -317,16 +255,22 @@
         <w:t xml:space="preserve">##  1st Qu.:12.0   1st Qu.: 26.00  </w:t>
       </w:r>
       <w:r>
-        <w:br w:type="textWrapping"/>
+        <w:br/>
       </w:r>
       <w:r>
         <w:rPr>
           <w:rStyle w:val="VerbatimChar"/>
         </w:rPr>
-        <w:t xml:space="preserve">##  Median :15.0   Median : 36.00  </w:t>
-      </w:r>
-      <w:r>
-        <w:br w:type="textWrapping"/>
+        <w:t>##  Median :</w:t>
+      </w:r>
+      <w:r>
+        <w:rPr>
+          <w:rStyle w:val="VerbatimChar"/>
+        </w:rPr>
+        <w:t xml:space="preserve">15.0   Median : 36.00  </w:t>
+      </w:r>
+      <w:r>
+        <w:br/>
       </w:r>
       <w:r>
         <w:rPr>
@@ -335,7 +279,7 @@
         <w:t xml:space="preserve">##  Mean   :15.4   Mean   : 42.98  </w:t>
       </w:r>
       <w:r>
-        <w:br w:type="textWrapping"/>
+        <w:br/>
       </w:r>
       <w:r>
         <w:rPr>
@@ -344,23 +288,24 @@
         <w:t xml:space="preserve">##  3rd Qu.:19.0   3rd Qu.: 56.00  </w:t>
       </w:r>
       <w:r>
-        <w:br w:type="textWrapping"/>
+        <w:br/>
       </w:r>
       <w:r>
         <w:rPr>
           <w:rStyle w:val="VerbatimChar"/>
         </w:rPr>
-        <w:t xml:space="preserve">##  Max.   :25.0   Max.   :120.00</w:t>
+        <w:t>##  Max.   :25.0   Max.   :120.00</w:t>
       </w:r>
     </w:p>
     <w:p>
       <w:pPr>
         <w:pStyle w:val="Heading2"/>
       </w:pPr>
-      <w:bookmarkStart w:id="25" w:name="including-plots"/>
-      <w:bookmarkEnd w:id="25"/>
-      <w:r>
-        <w:t xml:space="preserve">Including Plots</w:t>
+      <w:bookmarkStart w:id="5" w:name="including-plots"/>
+      <w:bookmarkEnd w:id="5"/>
+      <w:r>
+        <w:lastRenderedPageBreak/>
+        <w:t>Including Plots</w:t>
       </w:r>
     </w:p>
     <w:p>
@@ -368,7 +313,7 @@
         <w:pStyle w:val="FirstParagraph"/>
       </w:pPr>
       <w:r>
-        <w:t xml:space="preserve">You can also embed plots, for example:</w:t>
+        <w:t>You can also embed plots, for example:</w:t>
       </w:r>
     </w:p>
     <w:p>
@@ -376,22 +321,26 @@
         <w:pStyle w:val="BodyText"/>
       </w:pPr>
       <w:r>
+        <w:rPr>
+          <w:noProof/>
+        </w:rPr>
         <w:drawing>
-          <wp:inline>
+          <wp:inline distT="0" distB="0" distL="0" distR="0" wp14:anchorId="04082280" wp14:editId="04082281">
             <wp:extent cx="4620126" cy="3696101"/>
-            <wp:effectExtent b="0" l="0" r="0" t="0"/>
-            <wp:docPr descr="" title="" id="1" name="Picture"/>
-            <a:graphic>
+            <wp:effectExtent l="0" t="0" r="0" b="0"/>
+            <wp:docPr id="2" name="Picture"/>
+            <wp:cNvGraphicFramePr/>
+            <a:graphic xmlns:a="http://schemas.openxmlformats.org/drawingml/2006/main">
               <a:graphicData uri="http://schemas.openxmlformats.org/drawingml/2006/picture">
-                <pic:pic>
+                <pic:pic xmlns:pic="http://schemas.openxmlformats.org/drawingml/2006/picture">
                   <pic:nvPicPr>
-                    <pic:cNvPr descr="AssignmentPart1_files/figure-docx/pressure-1.png" id="0" name="Picture"/>
+                    <pic:cNvPr id="0" name="Picture" descr="AssignmentPart1_files/figure-docx/pressure-1.png"/>
                     <pic:cNvPicPr>
-                      <a:picLocks noChangeArrowheads="1" noChangeAspect="1"/>
+                      <a:picLocks noChangeAspect="1" noChangeArrowheads="1"/>
                     </pic:cNvPicPr>
                   </pic:nvPicPr>
                   <pic:blipFill>
-                    <a:blip r:embed="rId26"/>
+                    <a:blip r:embed="rId8"/>
                     <a:stretch>
                       <a:fillRect/>
                     </a:stretch>
@@ -423,42 +372,68 @@
         <w:pStyle w:val="BodyText"/>
       </w:pPr>
       <w:r>
-        <w:t xml:space="preserve">Note that the</w:t>
-      </w:r>
-      <w:r>
-        <w:t xml:space="preserve"> </w:t>
+        <w:t xml:space="preserve">Note that the </w:t>
       </w:r>
       <w:r>
         <w:rPr>
           <w:rStyle w:val="VerbatimChar"/>
         </w:rPr>
-        <w:t xml:space="preserve">echo = FALSE</w:t>
-      </w:r>
-      <w:r>
-        <w:t xml:space="preserve"> </w:t>
-      </w:r>
-      <w:r>
-        <w:t xml:space="preserve">parameter was added to the code chunk to prevent printing of the R code that generated the plot.</w:t>
-      </w:r>
-    </w:p>
-    <w:sectPr/>
+        <w:t>echo = FALSE</w:t>
+      </w:r>
+      <w:r>
+        <w:t xml:space="preserve"> parameter was added to the code chunk to p</w:t>
+      </w:r>
+      <w:r>
+        <w:t>revent printing of the R code that generated the plot.</w:t>
+      </w:r>
+    </w:p>
+    <w:sectPr>
+      <w:pgSz w:w="12240" w:h="15840"/>
+      <w:pgMar w:top="1440" w:right="1440" w:bottom="1440" w:left="1440" w:header="720" w:footer="720" w:gutter="0"/>
+      <w:cols w:space="720"/>
+    </w:sectPr>
   </w:body>
 </w:document>
 </file>
 
+<file path=word/endnotes.xml><?xml version="1.0" encoding="utf-8"?>
+<w:endnotes xmlns:wpc="http://schemas.microsoft.com/office/word/2010/wordprocessingCanvas" xmlns:cx="http://schemas.microsoft.com/office/drawing/2014/chartex" xmlns:cx1="http://schemas.microsoft.com/office/drawing/2015/9/8/chartex" xmlns:cx2="http://schemas.microsoft.com/office/drawing/2015/10/21/chartex" xmlns:cx3="http://schemas.microsoft.com/office/drawing/2016/5/9/chartex" xmlns:cx4="http://schemas.microsoft.com/office/drawing/2016/5/10/chartex" xmlns:cx5="http://schemas.microsoft.com/office/drawing/2016/5/11/chartex" xmlns:cx6="http://schemas.microsoft.com/office/drawing/2016/5/12/chartex" xmlns:cx7="http://schemas.microsoft.com/office/drawing/2016/5/13/chartex" xmlns:cx8="http://schemas.microsoft.com/office/drawing/2016/5/14/chartex" xmlns:mc="http://schemas.openxmlformats.org/markup-compatibility/2006" xmlns:aink="http://schemas.microsoft.com/office/drawing/2016/ink" xmlns:am3d="http://schemas.microsoft.com/office/drawing/2017/model3d" xmlns:o="urn:schemas-microsoft-com:office:office" xmlns:r="http://schemas.openxmlformats.org/officeDocument/2006/relationships" xmlns:m="http://schemas.openxmlformats.org/officeDocument/2006/math" xmlns:v="urn:schemas-microsoft-com:vml" xmlns:wp14="http://schemas.microsoft.com/office/word/2010/wordprocessingDrawing" xmlns:wp="http://schemas.openxmlformats.org/drawingml/2006/wordprocessingDrawing" xmlns:w10="urn:schemas-microsoft-com:office:word" xmlns:w="http://schemas.openxmlformats.org/wordprocessingml/2006/main" xmlns:w14="http://schemas.microsoft.com/office/word/2010/wordml" xmlns:w15="http://schemas.microsoft.com/office/word/2012/wordml" xmlns:w16cid="http://schemas.microsoft.com/office/word/2016/wordml/cid" xmlns:w16se="http://schemas.microsoft.com/office/word/2015/wordml/symex" xmlns:wpg="http://schemas.microsoft.com/office/word/2010/wordprocessingGroup" xmlns:wpi="http://schemas.microsoft.com/office/word/2010/wordprocessingInk" xmlns:wne="http://schemas.microsoft.com/office/word/2006/wordml" xmlns:wps="http://schemas.microsoft.com/office/word/2010/wordprocessingShape" mc:Ignorable="w14 w15 w16se w16cid wp14">
+  <w:endnote w:type="separator" w:id="-1">
+    <w:p>
+      <w:pPr>
+        <w:spacing w:after="0"/>
+      </w:pPr>
+      <w:r>
+        <w:separator/>
+      </w:r>
+    </w:p>
+  </w:endnote>
+  <w:endnote w:type="continuationSeparator" w:id="0">
+    <w:p>
+      <w:pPr>
+        <w:spacing w:after="0"/>
+      </w:pPr>
+      <w:r>
+        <w:continuationSeparator/>
+      </w:r>
+    </w:p>
+  </w:endnote>
+</w:endnotes>
+</file>
+
 <file path=word/footnotes.xml><?xml version="1.0" encoding="utf-8"?>
-<w:footnotes xmlns:w="http://schemas.openxmlformats.org/wordprocessingml/2006/main" xmlns:m="http://schemas.openxmlformats.org/officeDocument/2006/math" xmlns:r="http://schemas.openxmlformats.org/officeDocument/2006/relationships" xmlns:o="urn:schemas-microsoft-com:office:office" xmlns:v="urn:schemas-microsoft-com:vml" xmlns:w10="urn:schemas-microsoft-com:office:word" xmlns:a="http://schemas.openxmlformats.org/drawingml/2006/main" xmlns:pic="http://schemas.openxmlformats.org/drawingml/2006/picture" xmlns:wp="http://schemas.openxmlformats.org/drawingml/2006/wordprocessingDrawing">
+<w:footnotes xmlns:wpc="http://schemas.microsoft.com/office/word/2010/wordprocessingCanvas" xmlns:cx="http://schemas.microsoft.com/office/drawing/2014/chartex" xmlns:cx1="http://schemas.microsoft.com/office/drawing/2015/9/8/chartex" xmlns:cx2="http://schemas.microsoft.com/office/drawing/2015/10/21/chartex" xmlns:cx3="http://schemas.microsoft.com/office/drawing/2016/5/9/chartex" xmlns:cx4="http://schemas.microsoft.com/office/drawing/2016/5/10/chartex" xmlns:cx5="http://schemas.microsoft.com/office/drawing/2016/5/11/chartex" xmlns:cx6="http://schemas.microsoft.com/office/drawing/2016/5/12/chartex" xmlns:cx7="http://schemas.microsoft.com/office/drawing/2016/5/13/chartex" xmlns:cx8="http://schemas.microsoft.com/office/drawing/2016/5/14/chartex" xmlns:mc="http://schemas.openxmlformats.org/markup-compatibility/2006" xmlns:aink="http://schemas.microsoft.com/office/drawing/2016/ink" xmlns:am3d="http://schemas.microsoft.com/office/drawing/2017/model3d" xmlns:o="urn:schemas-microsoft-com:office:office" xmlns:r="http://schemas.openxmlformats.org/officeDocument/2006/relationships" xmlns:m="http://schemas.openxmlformats.org/officeDocument/2006/math" xmlns:v="urn:schemas-microsoft-com:vml" xmlns:wp14="http://schemas.microsoft.com/office/word/2010/wordprocessingDrawing" xmlns:wp="http://schemas.openxmlformats.org/drawingml/2006/wordprocessingDrawing" xmlns:w10="urn:schemas-microsoft-com:office:word" xmlns:w="http://schemas.openxmlformats.org/wordprocessingml/2006/main" xmlns:w14="http://schemas.microsoft.com/office/word/2010/wordml" xmlns:w15="http://schemas.microsoft.com/office/word/2012/wordml" xmlns:w16cid="http://schemas.microsoft.com/office/word/2016/wordml/cid" xmlns:w16se="http://schemas.microsoft.com/office/word/2015/wordml/symex" xmlns:wpg="http://schemas.microsoft.com/office/word/2010/wordprocessingGroup" xmlns:wpi="http://schemas.microsoft.com/office/word/2010/wordprocessingInk" xmlns:wne="http://schemas.microsoft.com/office/word/2006/wordml" xmlns:wps="http://schemas.microsoft.com/office/word/2010/wordprocessingShape" mc:Ignorable="w14 w15 w16se w16cid wp14">
+  <w:footnote w:type="separator" w:id="-1">
+    <w:p>
+      <w:r>
+        <w:separator/>
+      </w:r>
+    </w:p>
+  </w:footnote>
   <w:footnote w:type="continuationSeparator" w:id="0">
     <w:p>
       <w:r>
         <w:continuationSeparator/>
-      </w:r>
-    </w:p>
-  </w:footnote>
-  <w:footnote w:type="separator" w:id="-1">
-    <w:p>
-      <w:r>
-        <w:separator/>
       </w:r>
     </w:p>
   </w:footnote>
@@ -466,10 +441,11 @@
 </file>
 
 <file path=word/numbering.xml><?xml version="1.0" encoding="utf-8"?>
-<w:numbering xmlns:w="http://schemas.openxmlformats.org/wordprocessingml/2006/main">
-  <w:abstractNum w:abstractNumId="0">
-    <w:nsid w:val="e17f69ba"/>
+<w:numbering xmlns:wpc="http://schemas.microsoft.com/office/word/2010/wordprocessingCanvas" xmlns:cx="http://schemas.microsoft.com/office/drawing/2014/chartex" xmlns:cx1="http://schemas.microsoft.com/office/drawing/2015/9/8/chartex" xmlns:cx2="http://schemas.microsoft.com/office/drawing/2015/10/21/chartex" xmlns:cx3="http://schemas.microsoft.com/office/drawing/2016/5/9/chartex" xmlns:cx4="http://schemas.microsoft.com/office/drawing/2016/5/10/chartex" xmlns:cx5="http://schemas.microsoft.com/office/drawing/2016/5/11/chartex" xmlns:cx6="http://schemas.microsoft.com/office/drawing/2016/5/12/chartex" xmlns:cx7="http://schemas.microsoft.com/office/drawing/2016/5/13/chartex" xmlns:cx8="http://schemas.microsoft.com/office/drawing/2016/5/14/chartex" xmlns:mc="http://schemas.openxmlformats.org/markup-compatibility/2006" xmlns:aink="http://schemas.microsoft.com/office/drawing/2016/ink" xmlns:am3d="http://schemas.microsoft.com/office/drawing/2017/model3d" xmlns:o="urn:schemas-microsoft-com:office:office" xmlns:r="http://schemas.openxmlformats.org/officeDocument/2006/relationships" xmlns:m="http://schemas.openxmlformats.org/officeDocument/2006/math" xmlns:v="urn:schemas-microsoft-com:vml" xmlns:wp14="http://schemas.microsoft.com/office/word/2010/wordprocessingDrawing" xmlns:wp="http://schemas.openxmlformats.org/drawingml/2006/wordprocessingDrawing" xmlns:w10="urn:schemas-microsoft-com:office:word" xmlns:w="http://schemas.openxmlformats.org/wordprocessingml/2006/main" xmlns:w14="http://schemas.microsoft.com/office/word/2010/wordml" xmlns:w15="http://schemas.microsoft.com/office/word/2012/wordml" xmlns:w16cid="http://schemas.microsoft.com/office/word/2016/wordml/cid" xmlns:w16se="http://schemas.microsoft.com/office/word/2015/wordml/symex" xmlns:wpg="http://schemas.microsoft.com/office/word/2010/wordprocessingGroup" xmlns:wpi="http://schemas.microsoft.com/office/word/2010/wordprocessingInk" xmlns:wne="http://schemas.microsoft.com/office/word/2006/wordml" xmlns:wps="http://schemas.microsoft.com/office/word/2010/wordprocessingShape" mc:Ignorable="w14 w15 w16se w16cid wp14">
+  <w:abstractNum w:abstractNumId="0" w15:restartNumberingAfterBreak="0">
+    <w:nsid w:val="E17F69BA"/>
     <w:multiLevelType w:val="multilevel"/>
+    <w:tmpl w:val="8E386FCE"/>
     <w:lvl w:ilvl="0">
       <w:numFmt w:val="bullet"/>
       <w:lvlText w:val=" "/>
@@ -547,10 +523,21 @@
         <w:ind w:left="4800" w:hanging="480"/>
       </w:pPr>
     </w:lvl>
+    <w:lvl w:ilvl="7">
+      <w:numFmt w:val="decimal"/>
+      <w:lvlText w:val=""/>
+      <w:lvlJc w:val="left"/>
+    </w:lvl>
+    <w:lvl w:ilvl="8">
+      <w:numFmt w:val="decimal"/>
+      <w:lvlText w:val=""/>
+      <w:lvlJc w:val="left"/>
+    </w:lvl>
   </w:abstractNum>
-  <w:abstractNum w:abstractNumId="990">
-    <w:nsid w:val="e03697e2"/>
+  <w:abstractNum w:abstractNumId="1" w15:restartNumberingAfterBreak="0">
+    <w:nsid w:val="245AA14C"/>
     <w:multiLevelType w:val="multilevel"/>
+    <w:tmpl w:val="C5E212B6"/>
     <w:lvl w:ilvl="0">
       <w:numFmt w:val="bullet"/>
       <w:lvlText w:val=" "/>
@@ -628,18 +615,28 @@
         <w:ind w:left="4800" w:hanging="480"/>
       </w:pPr>
     </w:lvl>
+    <w:lvl w:ilvl="7">
+      <w:numFmt w:val="decimal"/>
+      <w:lvlText w:val=""/>
+      <w:lvlJc w:val="left"/>
+    </w:lvl>
+    <w:lvl w:ilvl="8">
+      <w:numFmt w:val="decimal"/>
+      <w:lvlText w:val=""/>
+      <w:lvlJc w:val="left"/>
+    </w:lvl>
   </w:abstractNum>
   <w:num w:numId="1">
     <w:abstractNumId w:val="0"/>
   </w:num>
-  <w:num w:numId="1000">
-    <w:abstractNumId w:val="990"/>
+  <w:num w:numId="2">
+    <w:abstractNumId w:val="1"/>
   </w:num>
 </w:numbering>
 </file>
 
 <file path=word/styles.xml><?xml version="1.0" encoding="utf-8"?>
-<w:styles xmlns:r="http://schemas.openxmlformats.org/officeDocument/2006/relationships" xmlns:w="http://schemas.openxmlformats.org/wordprocessingml/2006/main">
+<w:styles xmlns:mc="http://schemas.openxmlformats.org/markup-compatibility/2006" xmlns:r="http://schemas.openxmlformats.org/officeDocument/2006/relationships" xmlns:w="http://schemas.openxmlformats.org/wordprocessingml/2006/main" xmlns:w14="http://schemas.microsoft.com/office/word/2010/wordml" xmlns:w15="http://schemas.microsoft.com/office/word/2012/wordml" xmlns:w16cid="http://schemas.microsoft.com/office/word/2016/wordml/cid" xmlns:w16se="http://schemas.microsoft.com/office/word/2015/wordml/symex" mc:Ignorable="w14 w15 w16se w16cid">
   <w:docDefaults>
     <w:rPrDefault>
       <w:rPr>
@@ -655,19 +652,496 @@
       </w:pPr>
     </w:pPrDefault>
   </w:docDefaults>
-  <w:latentStyles w:defLockedState="0" w:defUIPriority="0" w:defSemiHidden="0" w:defUnhideWhenUsed="0" w:defQFormat="0" w:count="276"/>
+  <w:latentStyles w:defLockedState="0" w:defUIPriority="0" w:defSemiHidden="0" w:defUnhideWhenUsed="0" w:defQFormat="0" w:count="375">
+    <w:lsdException w:name="heading 6" w:semiHidden="1" w:unhideWhenUsed="1"/>
+    <w:lsdException w:name="index 3" w:semiHidden="1" w:unhideWhenUsed="1"/>
+    <w:lsdException w:name="index 4" w:semiHidden="1" w:unhideWhenUsed="1"/>
+    <w:lsdException w:name="index 5" w:semiHidden="1" w:unhideWhenUsed="1"/>
+    <w:lsdException w:name="index 6" w:semiHidden="1" w:unhideWhenUsed="1"/>
+    <w:lsdException w:name="index 7" w:semiHidden="1" w:unhideWhenUsed="1"/>
+    <w:lsdException w:name="index 8" w:semiHidden="1" w:unhideWhenUsed="1"/>
+    <w:lsdException w:name="index 9" w:semiHidden="1" w:unhideWhenUsed="1"/>
+    <w:lsdException w:name="toc 1" w:semiHidden="1" w:unhideWhenUsed="1"/>
+    <w:lsdException w:name="toc 2" w:semiHidden="1" w:unhideWhenUsed="1"/>
+    <w:lsdException w:name="toc 3" w:semiHidden="1" w:unhideWhenUsed="1"/>
+    <w:lsdException w:name="toc 4" w:semiHidden="1" w:unhideWhenUsed="1"/>
+    <w:lsdException w:name="toc 5" w:semiHidden="1" w:unhideWhenUsed="1"/>
+    <w:lsdException w:name="toc 6" w:semiHidden="1" w:unhideWhenUsed="1"/>
+    <w:lsdException w:name="toc 7" w:semiHidden="1" w:unhideWhenUsed="1"/>
+    <w:lsdException w:name="toc 8" w:semiHidden="1" w:unhideWhenUsed="1"/>
+    <w:lsdException w:name="toc 9" w:semiHidden="1" w:unhideWhenUsed="1"/>
+    <w:lsdException w:name="Normal Indent" w:semiHidden="1" w:unhideWhenUsed="1"/>
+    <w:lsdException w:name="footnote text" w:semiHidden="1" w:unhideWhenUsed="1"/>
+    <w:lsdException w:name="annotation text" w:semiHidden="1" w:unhideWhenUsed="1"/>
+    <w:lsdException w:name="header" w:semiHidden="1" w:unhideWhenUsed="1"/>
+    <w:lsdException w:name="footer" w:semiHidden="1" w:unhideWhenUsed="1"/>
+    <w:lsdException w:name="index heading" w:semiHidden="1" w:unhideWhenUsed="1"/>
+    <w:lsdException w:name="caption" w:semiHidden="1" w:unhideWhenUsed="1"/>
+    <w:lsdException w:name="table of figures" w:semiHidden="1" w:unhideWhenUsed="1"/>
+    <w:lsdException w:name="envelope address" w:semiHidden="1" w:unhideWhenUsed="1"/>
+    <w:lsdException w:name="envelope return" w:semiHidden="1" w:unhideWhenUsed="1"/>
+    <w:lsdException w:name="footnote reference" w:semiHidden="1" w:unhideWhenUsed="1"/>
+    <w:lsdException w:name="annotation reference" w:semiHidden="1" w:unhideWhenUsed="1"/>
+    <w:lsdException w:name="line number" w:semiHidden="1" w:unhideWhenUsed="1"/>
+    <w:lsdException w:name="page number" w:semiHidden="1" w:unhideWhenUsed="1"/>
+    <w:lsdException w:name="endnote reference" w:semiHidden="1" w:unhideWhenUsed="1"/>
+    <w:lsdException w:name="endnote text" w:semiHidden="1" w:unhideWhenUsed="1"/>
+    <w:lsdException w:name="table of authorities" w:semiHidden="1" w:unhideWhenUsed="1"/>
+    <w:lsdException w:name="macro" w:semiHidden="1" w:unhideWhenUsed="1"/>
+    <w:lsdException w:name="toa heading" w:semiHidden="1" w:unhideWhenUsed="1"/>
+    <w:lsdException w:name="List" w:semiHidden="1" w:unhideWhenUsed="1"/>
+    <w:lsdException w:name="List Bullet" w:semiHidden="1" w:unhideWhenUsed="1"/>
+    <w:lsdException w:name="List Number" w:semiHidden="1" w:unhideWhenUsed="1"/>
+    <w:lsdException w:name="List 2" w:semiHidden="1" w:unhideWhenUsed="1"/>
+    <w:lsdException w:name="List 3" w:semiHidden="1" w:unhideWhenUsed="1"/>
+    <w:lsdException w:name="List 4" w:semiHidden="1" w:unhideWhenUsed="1"/>
+    <w:lsdException w:name="List 5" w:semiHidden="1" w:unhideWhenUsed="1"/>
+    <w:lsdException w:name="List Bullet 3" w:semiHidden="1" w:unhideWhenUsed="1"/>
+    <w:lsdException w:name="List Bullet 4" w:semiHidden="1" w:unhideWhenUsed="1"/>
+    <w:lsdException w:name="List Number 3" w:semiHidden="1" w:unhideWhenUsed="1"/>
+    <w:lsdException w:name="List Number 4" w:semiHidden="1" w:unhideWhenUsed="1"/>
+    <w:lsdException w:name="List Number 5" w:semiHidden="1" w:unhideWhenUsed="1"/>
+    <w:lsdException w:name="Closing" w:semiHidden="1" w:unhideWhenUsed="1"/>
+    <w:lsdException w:name="Signature" w:semiHidden="1" w:unhideWhenUsed="1"/>
+    <w:lsdException w:name="Default Paragraph Font" w:semiHidden="1" w:unhideWhenUsed="1"/>
+    <w:lsdException w:name="Body Text" w:semiHidden="1" w:unhideWhenUsed="1"/>
+    <w:lsdException w:name="Body Text Indent" w:semiHidden="1" w:unhideWhenUsed="1"/>
+    <w:lsdException w:name="List Continue" w:semiHidden="1" w:unhideWhenUsed="1"/>
+    <w:lsdException w:name="List Continue 2" w:semiHidden="1" w:unhideWhenUsed="1"/>
+    <w:lsdException w:name="List Continue 3" w:semiHidden="1" w:unhideWhenUsed="1"/>
+    <w:lsdException w:name="List Continue 4" w:semiHidden="1" w:unhideWhenUsed="1"/>
+    <w:lsdException w:name="List Continue 5" w:semiHidden="1" w:unhideWhenUsed="1"/>
+    <w:lsdException w:name="Message Header" w:semiHidden="1" w:unhideWhenUsed="1"/>
+    <w:lsdException w:name="Salutation" w:semiHidden="1" w:unhideWhenUsed="1"/>
+    <w:lsdException w:name="Date" w:semiHidden="1" w:unhideWhenUsed="1"/>
+    <w:lsdException w:name="Body Text First Indent" w:semiHidden="1" w:unhideWhenUsed="1"/>
+    <w:lsdException w:name="Body Text First Indent 2" w:semiHidden="1" w:unhideWhenUsed="1"/>
+    <w:lsdException w:name="Body Text Indent 3" w:semiHidden="1" w:unhideWhenUsed="1"/>
+    <w:lsdException w:name="Block Text" w:semiHidden="1" w:unhideWhenUsed="1"/>
+    <w:lsdException w:name="Hyperlink" w:semiHidden="1" w:unhideWhenUsed="1"/>
+    <w:lsdException w:name="FollowedHyperlink" w:semiHidden="1" w:unhideWhenUsed="1"/>
+    <w:lsdException w:name="Document Map" w:semiHidden="1" w:unhideWhenUsed="1"/>
+    <w:lsdException w:name="Plain Text" w:semiHidden="1" w:unhideWhenUsed="1"/>
+    <w:lsdException w:name="E-mail Signature" w:semiHidden="1" w:unhideWhenUsed="1"/>
+    <w:lsdException w:name="HTML Top of Form" w:semiHidden="1" w:unhideWhenUsed="1"/>
+    <w:lsdException w:name="HTML Bottom of Form" w:semiHidden="1" w:unhideWhenUsed="1"/>
+    <w:lsdException w:name="Normal (Web)" w:semiHidden="1" w:unhideWhenUsed="1"/>
+    <w:lsdException w:name="HTML Acronym" w:semiHidden="1" w:unhideWhenUsed="1"/>
+    <w:lsdException w:name="HTML Address" w:semiHidden="1" w:unhideWhenUsed="1"/>
+    <w:lsdException w:name="HTML Cite" w:semiHidden="1" w:unhideWhenUsed="1"/>
+    <w:lsdException w:name="HTML Code" w:semiHidden="1" w:unhideWhenUsed="1"/>
+    <w:lsdException w:name="HTML Definition" w:semiHidden="1" w:unhideWhenUsed="1"/>
+    <w:lsdException w:name="HTML Keyboard" w:semiHidden="1" w:unhideWhenUsed="1"/>
+    <w:lsdException w:name="HTML Preformatted" w:semiHidden="1" w:unhideWhenUsed="1"/>
+    <w:lsdException w:name="HTML Sample" w:semiHidden="1" w:unhideWhenUsed="1"/>
+    <w:lsdException w:name="HTML Typewriter" w:semiHidden="1" w:unhideWhenUsed="1"/>
+    <w:lsdException w:name="HTML Variable" w:semiHidden="1" w:unhideWhenUsed="1"/>
+    <w:lsdException w:name="Normal Table" w:semiHidden="1" w:unhideWhenUsed="1"/>
+    <w:lsdException w:name="annotation subject" w:semiHidden="1" w:unhideWhenUsed="1"/>
+    <w:lsdException w:name="No List" w:semiHidden="1" w:unhideWhenUsed="1"/>
+    <w:lsdException w:name="Outline List 1" w:semiHidden="1" w:unhideWhenUsed="1"/>
+    <w:lsdException w:name="Outline List 2" w:semiHidden="1" w:unhideWhenUsed="1"/>
+    <w:lsdException w:name="Outline List 3" w:semiHidden="1" w:unhideWhenUsed="1"/>
+    <w:lsdException w:name="Table Simple 1" w:semiHidden="1" w:unhideWhenUsed="1"/>
+    <w:lsdException w:name="Table Simple 2" w:semiHidden="1" w:unhideWhenUsed="1"/>
+    <w:lsdException w:name="Table Simple 3" w:semiHidden="1" w:unhideWhenUsed="1"/>
+    <w:lsdException w:name="Table Classic 1" w:semiHidden="1" w:unhideWhenUsed="1"/>
+    <w:lsdException w:name="Table Classic 2" w:semiHidden="1" w:unhideWhenUsed="1"/>
+    <w:lsdException w:name="Table Classic 3" w:semiHidden="1" w:unhideWhenUsed="1"/>
+    <w:lsdException w:name="Table Classic 4" w:semiHidden="1" w:unhideWhenUsed="1"/>
+    <w:lsdException w:name="Table Colorful 1" w:semiHidden="1" w:unhideWhenUsed="1"/>
+    <w:lsdException w:name="Table Colorful 2" w:semiHidden="1" w:unhideWhenUsed="1"/>
+    <w:lsdException w:name="Table Colorful 3" w:semiHidden="1" w:unhideWhenUsed="1"/>
+    <w:lsdException w:name="Table Columns 1" w:semiHidden="1" w:unhideWhenUsed="1"/>
+    <w:lsdException w:name="Table Columns 2" w:semiHidden="1" w:unhideWhenUsed="1"/>
+    <w:lsdException w:name="Table Columns 3" w:semiHidden="1" w:unhideWhenUsed="1"/>
+    <w:lsdException w:name="Table Columns 4" w:semiHidden="1" w:unhideWhenUsed="1"/>
+    <w:lsdException w:name="Table Columns 5" w:semiHidden="1" w:unhideWhenUsed="1"/>
+    <w:lsdException w:name="Table Grid 1" w:semiHidden="1" w:unhideWhenUsed="1"/>
+    <w:lsdException w:name="Table Grid 2" w:semiHidden="1" w:unhideWhenUsed="1"/>
+    <w:lsdException w:name="Table Grid 3" w:semiHidden="1" w:unhideWhenUsed="1"/>
+    <w:lsdException w:name="Table Grid 4" w:semiHidden="1" w:unhideWhenUsed="1"/>
+    <w:lsdException w:name="Table Grid 5" w:semiHidden="1" w:unhideWhenUsed="1"/>
+    <w:lsdException w:name="Table Grid 6" w:semiHidden="1" w:unhideWhenUsed="1"/>
+    <w:lsdException w:name="Table Grid 7" w:semiHidden="1" w:unhideWhenUsed="1"/>
+    <w:lsdException w:name="Table Grid 8" w:semiHidden="1" w:unhideWhenUsed="1"/>
+    <w:lsdException w:name="Table List 1" w:semiHidden="1" w:unhideWhenUsed="1"/>
+    <w:lsdException w:name="Table List 2" w:semiHidden="1" w:unhideWhenUsed="1"/>
+    <w:lsdException w:name="Table List 3" w:semiHidden="1" w:unhideWhenUsed="1"/>
+    <w:lsdException w:name="Table List 4" w:semiHidden="1" w:unhideWhenUsed="1"/>
+    <w:lsdException w:name="Table List 5" w:semiHidden="1" w:unhideWhenUsed="1"/>
+    <w:lsdException w:name="Table List 6" w:semiHidden="1" w:unhideWhenUsed="1"/>
+    <w:lsdException w:name="Table List 7" w:semiHidden="1" w:unhideWhenUsed="1"/>
+    <w:lsdException w:name="Table List 8" w:semiHidden="1" w:unhideWhenUsed="1"/>
+    <w:lsdException w:name="Table 3D effects 1" w:semiHidden="1" w:unhideWhenUsed="1"/>
+    <w:lsdException w:name="Table 3D effects 2" w:semiHidden="1" w:unhideWhenUsed="1"/>
+    <w:lsdException w:name="Table 3D effects 3" w:semiHidden="1" w:unhideWhenUsed="1"/>
+    <w:lsdException w:name="Table Contemporary" w:semiHidden="1" w:unhideWhenUsed="1"/>
+    <w:lsdException w:name="Table Elegant" w:semiHidden="1" w:unhideWhenUsed="1"/>
+    <w:lsdException w:name="Table Professional" w:semiHidden="1" w:unhideWhenUsed="1"/>
+    <w:lsdException w:name="Table Subtle 1" w:semiHidden="1" w:unhideWhenUsed="1"/>
+    <w:lsdException w:name="Table Subtle 2" w:semiHidden="1" w:unhideWhenUsed="1"/>
+    <w:lsdException w:name="Table Web 1" w:semiHidden="1" w:unhideWhenUsed="1"/>
+    <w:lsdException w:name="Table Web 2" w:semiHidden="1" w:unhideWhenUsed="1"/>
+    <w:lsdException w:name="Table Web 3" w:semiHidden="1" w:unhideWhenUsed="1"/>
+    <w:lsdException w:name="Balloon Text" w:semiHidden="1" w:unhideWhenUsed="1"/>
+    <w:lsdException w:name="Table Theme" w:semiHidden="1" w:unhideWhenUsed="1"/>
+    <w:lsdException w:name="Placeholder Text" w:semiHidden="1"/>
+    <w:lsdException w:name="Light Shading"/>
+    <w:lsdException w:name="Light List"/>
+    <w:lsdException w:name="Light Grid"/>
+    <w:lsdException w:name="Dark List"/>
+    <w:lsdException w:name="Colorful Shading"/>
+    <w:lsdException w:name="Colorful List"/>
+    <w:lsdException w:name="Colorful Grid"/>
+    <w:lsdException w:name="Light Shading Accent 1"/>
+    <w:lsdException w:name="Light List Accent 1"/>
+    <w:lsdException w:name="Light Grid Accent 1"/>
+    <w:lsdException w:name="Medium Shading 1 Accent 1"/>
+    <w:lsdException w:name="Medium Shading 2 Accent 1"/>
+    <w:lsdException w:name="Medium List 1 Accent 1"/>
+    <w:lsdException w:name="Revision" w:semiHidden="1"/>
+    <w:lsdException w:name="Medium List 2 Accent 1"/>
+    <w:lsdException w:name="Medium Grid 1 Accent 1"/>
+    <w:lsdException w:name="Medium Grid 2 Accent 1"/>
+    <w:lsdException w:name="Medium Grid 3 Accent 1"/>
+    <w:lsdException w:name="Dark List Accent 1"/>
+    <w:lsdException w:name="Colorful Shading Accent 1"/>
+    <w:lsdException w:name="Colorful List Accent 1"/>
+    <w:lsdException w:name="Colorful Grid Accent 1"/>
+    <w:lsdException w:name="Light Shading Accent 2"/>
+    <w:lsdException w:name="Light List Accent 2"/>
+    <w:lsdException w:name="Light Grid Accent 2"/>
+    <w:lsdException w:name="Medium Shading 1 Accent 2"/>
+    <w:lsdException w:name="Medium Shading 2 Accent 2"/>
+    <w:lsdException w:name="Medium List 1 Accent 2"/>
+    <w:lsdException w:name="Medium List 2 Accent 2"/>
+    <w:lsdException w:name="Medium Grid 1 Accent 2"/>
+    <w:lsdException w:name="Medium Grid 2 Accent 2"/>
+    <w:lsdException w:name="Medium Grid 3 Accent 2"/>
+    <w:lsdException w:name="Dark List Accent 2"/>
+    <w:lsdException w:name="Colorful Shading Accent 2"/>
+    <w:lsdException w:name="Colorful List Accent 2"/>
+    <w:lsdException w:name="Colorful Grid Accent 2"/>
+    <w:lsdException w:name="Light Shading Accent 3"/>
+    <w:lsdException w:name="Light List Accent 3"/>
+    <w:lsdException w:name="Light Grid Accent 3"/>
+    <w:lsdException w:name="Medium Shading 1 Accent 3"/>
+    <w:lsdException w:name="Medium Shading 2 Accent 3"/>
+    <w:lsdException w:name="Medium List 1 Accent 3"/>
+    <w:lsdException w:name="Medium List 2 Accent 3"/>
+    <w:lsdException w:name="Medium Grid 1 Accent 3"/>
+    <w:lsdException w:name="Medium Grid 2 Accent 3"/>
+    <w:lsdException w:name="Medium Grid 3 Accent 3"/>
+    <w:lsdException w:name="Dark List Accent 3"/>
+    <w:lsdException w:name="Colorful Shading Accent 3"/>
+    <w:lsdException w:name="Colorful List Accent 3"/>
+    <w:lsdException w:name="Colorful Grid Accent 3"/>
+    <w:lsdException w:name="Light Shading Accent 4"/>
+    <w:lsdException w:name="Light List Accent 4"/>
+    <w:lsdException w:name="Light Grid Accent 4"/>
+    <w:lsdException w:name="Medium Shading 1 Accent 4"/>
+    <w:lsdException w:name="Medium Shading 2 Accent 4"/>
+    <w:lsdException w:name="Medium List 1 Accent 4"/>
+    <w:lsdException w:name="Medium List 2 Accent 4"/>
+    <w:lsdException w:name="Medium Grid 1 Accent 4"/>
+    <w:lsdException w:name="Medium Grid 2 Accent 4"/>
+    <w:lsdException w:name="Medium Grid 3 Accent 4"/>
+    <w:lsdException w:name="Dark List Accent 4"/>
+    <w:lsdException w:name="Colorful Shading Accent 4"/>
+    <w:lsdException w:name="Colorful List Accent 4"/>
+    <w:lsdException w:name="Colorful Grid Accent 4"/>
+    <w:lsdException w:name="Light Shading Accent 5"/>
+    <w:lsdException w:name="Light List Accent 5"/>
+    <w:lsdException w:name="Light Grid Accent 5"/>
+    <w:lsdException w:name="Medium Shading 1 Accent 5"/>
+    <w:lsdException w:name="Medium Shading 2 Accent 5"/>
+    <w:lsdException w:name="Medium List 1 Accent 5"/>
+    <w:lsdException w:name="Medium List 2 Accent 5"/>
+    <w:lsdException w:name="Medium Grid 1 Accent 5"/>
+    <w:lsdException w:name="Medium Grid 2 Accent 5"/>
+    <w:lsdException w:name="Medium Grid 3 Accent 5"/>
+    <w:lsdException w:name="Dark List Accent 5"/>
+    <w:lsdException w:name="Colorful Shading Accent 5"/>
+    <w:lsdException w:name="Colorful List Accent 5"/>
+    <w:lsdException w:name="Colorful Grid Accent 5"/>
+    <w:lsdException w:name="Light Shading Accent 6"/>
+    <w:lsdException w:name="Light List Accent 6"/>
+    <w:lsdException w:name="Light Grid Accent 6"/>
+    <w:lsdException w:name="Medium Shading 1 Accent 6"/>
+    <w:lsdException w:name="Medium Shading 2 Accent 6"/>
+    <w:lsdException w:name="Medium List 1 Accent 6"/>
+    <w:lsdException w:name="Medium List 2 Accent 6"/>
+    <w:lsdException w:name="Medium Grid 1 Accent 6"/>
+    <w:lsdException w:name="Medium Grid 2 Accent 6"/>
+    <w:lsdException w:name="Medium Grid 3 Accent 6"/>
+    <w:lsdException w:name="Dark List Accent 6"/>
+    <w:lsdException w:name="Colorful Shading Accent 6"/>
+    <w:lsdException w:name="Colorful List Accent 6"/>
+    <w:lsdException w:name="Colorful Grid Accent 6"/>
+    <w:lsdException w:name="Bibliography" w:semiHidden="1" w:unhideWhenUsed="1"/>
+    <w:lsdException w:name="TOC Heading" w:semiHidden="1" w:unhideWhenUsed="1"/>
+    <w:lsdException w:name="Grid Table 4" w:uiPriority="49"/>
+    <w:lsdException w:name="Grid Table 5 Dark" w:uiPriority="50"/>
+    <w:lsdException w:name="Grid Table 6 Colorful" w:uiPriority="51"/>
+    <w:lsdException w:name="Grid Table 7 Colorful" w:uiPriority="52"/>
+    <w:lsdException w:name="Grid Table 1 Light Accent 1" w:uiPriority="46"/>
+    <w:lsdException w:name="Grid Table 2 Accent 1" w:uiPriority="47"/>
+    <w:lsdException w:name="Grid Table 3 Accent 1" w:uiPriority="48"/>
+    <w:lsdException w:name="Grid Table 4 Accent 1" w:uiPriority="49"/>
+    <w:lsdException w:name="Grid Table 5 Dark Accent 1" w:uiPriority="50"/>
+    <w:lsdException w:name="Grid Table 6 Colorful Accent 1" w:uiPriority="51"/>
+    <w:lsdException w:name="Grid Table 7 Colorful Accent 1" w:uiPriority="52"/>
+    <w:lsdException w:name="Grid Table 1 Light Accent 2" w:uiPriority="46"/>
+    <w:lsdException w:name="Grid Table 2 Accent 2" w:uiPriority="47"/>
+    <w:lsdException w:name="Grid Table 3 Accent 2" w:uiPriority="48"/>
+    <w:lsdException w:name="Grid Table 4 Accent 2" w:uiPriority="49"/>
+    <w:lsdException w:name="Grid Table 5 Dark Accent 2" w:uiPriority="50"/>
+    <w:lsdException w:name="Grid Table 6 Colorful Accent 2" w:uiPriority="51"/>
+    <w:lsdException w:name="Grid Table 7 Colorful Accent 2" w:uiPriority="52"/>
+    <w:lsdException w:name="Grid Table 1 Light Accent 3" w:uiPriority="46"/>
+    <w:lsdException w:name="Grid Table 2 Accent 3" w:uiPriority="47"/>
+    <w:lsdException w:name="Grid Table 3 Accent 3" w:uiPriority="48"/>
+    <w:lsdException w:name="Grid Table 4 Accent 3" w:uiPriority="49"/>
+    <w:lsdException w:name="Grid Table 5 Dark Accent 3" w:uiPriority="50"/>
+    <w:lsdException w:name="Grid Table 6 Colorful Accent 3" w:uiPriority="51"/>
+    <w:lsdException w:name="Grid Table 7 Colorful Accent 3" w:uiPriority="52"/>
+    <w:lsdException w:name="Grid Table 1 Light Accent 4" w:uiPriority="46"/>
+    <w:lsdException w:name="Grid Table 2 Accent 4" w:uiPriority="47"/>
+    <w:lsdException w:name="Grid Table 3 Accent 4" w:uiPriority="48"/>
+    <w:lsdException w:name="Grid Table 4 Accent 4" w:uiPriority="49"/>
+    <w:lsdException w:name="Grid Table 5 Dark Accent 4" w:uiPriority="50"/>
+    <w:lsdException w:name="Grid Table 6 Colorful Accent 4" w:uiPriority="51"/>
+    <w:lsdException w:name="Grid Table 7 Colorful Accent 4" w:uiPriority="52"/>
+    <w:lsdException w:name="Grid Table 1 Light Accent 5" w:uiPriority="46"/>
+    <w:lsdException w:name="Grid Table 2 Accent 5" w:uiPriority="47"/>
+    <w:lsdException w:name="Grid Table 3 Accent 5" w:uiPriority="48"/>
+    <w:lsdException w:name="Grid Table 4 Accent 5" w:uiPriority="49"/>
+    <w:lsdException w:name="Grid Table 5 Dark Accent 5" w:uiPriority="50"/>
+    <w:lsdException w:name="Grid Table 6 Colorful Accent 5" w:uiPriority="51"/>
+    <w:lsdException w:name="Grid Table 7 Colorful Accent 5" w:uiPriority="52"/>
+    <w:lsdException w:name="Grid Table 1 Light Accent 6" w:uiPriority="46"/>
+    <w:lsdException w:name="Grid Table 2 Accent 6" w:uiPriority="47"/>
+    <w:lsdException w:name="Grid Table 3 Accent 6" w:uiPriority="48"/>
+    <w:lsdException w:name="Grid Table 4 Accent 6" w:uiPriority="49"/>
+    <w:lsdException w:name="Grid Table 5 Dark Accent 6" w:uiPriority="50"/>
+    <w:lsdException w:name="Grid Table 6 Colorful Accent 6" w:uiPriority="51"/>
+    <w:lsdException w:name="Grid Table 7 Colorful Accent 6" w:uiPriority="52"/>
+    <w:lsdException w:name="List Table 1 Light" w:uiPriority="46"/>
+    <w:lsdException w:name="List Table 2" w:uiPriority="47"/>
+    <w:lsdException w:name="List Table 3" w:uiPriority="48"/>
+    <w:lsdException w:name="List Table 4" w:uiPriority="49"/>
+    <w:lsdException w:name="List Table 5 Dark" w:uiPriority="50"/>
+    <w:lsdException w:name="List Table 6 Colorful" w:uiPriority="51"/>
+    <w:lsdException w:name="List Table 7 Colorful" w:uiPriority="52"/>
+    <w:lsdException w:name="List Table 1 Light Accent 1" w:uiPriority="46"/>
+    <w:lsdException w:name="List Table 2 Accent 1" w:uiPriority="47"/>
+    <w:lsdException w:name="List Table 3 Accent 1" w:uiPriority="48"/>
+    <w:lsdException w:name="List Table 4 Accent 1" w:uiPriority="49"/>
+    <w:lsdException w:name="List Table 5 Dark Accent 1" w:uiPriority="50"/>
+    <w:lsdException w:name="List Table 6 Colorful Accent 1" w:uiPriority="51"/>
+    <w:lsdException w:name="List Table 7 Colorful Accent 1" w:uiPriority="52"/>
+    <w:lsdException w:name="List Table 1 Light Accent 2" w:uiPriority="46"/>
+    <w:lsdException w:name="List Table 2 Accent 2" w:uiPriority="47"/>
+    <w:lsdException w:name="List Table 3 Accent 2" w:uiPriority="48"/>
+    <w:lsdException w:name="List Table 4 Accent 2" w:uiPriority="49"/>
+    <w:lsdException w:name="List Table 5 Dark Accent 2" w:uiPriority="50"/>
+    <w:lsdException w:name="List Table 6 Colorful Accent 2" w:uiPriority="51"/>
+    <w:lsdException w:name="List Table 7 Colorful Accent 2" w:uiPriority="52"/>
+    <w:lsdException w:name="List Table 1 Light Accent 3" w:uiPriority="46"/>
+    <w:lsdException w:name="List Table 2 Accent 3" w:uiPriority="47"/>
+    <w:lsdException w:name="List Table 3 Accent 3" w:uiPriority="48"/>
+    <w:lsdException w:name="List Table 4 Accent 3" w:uiPriority="49"/>
+    <w:lsdException w:name="List Table 5 Dark Accent 3" w:uiPriority="50"/>
+    <w:lsdException w:name="List Table 6 Colorful Accent 3" w:uiPriority="51"/>
+    <w:lsdException w:name="List Table 7 Colorful Accent 3" w:uiPriority="52"/>
+    <w:lsdException w:name="List Table 1 Light Accent 4" w:uiPriority="46"/>
+    <w:lsdException w:name="List Table 2 Accent 4" w:uiPriority="47"/>
+    <w:lsdException w:name="List Table 3 Accent 4" w:uiPriority="48"/>
+    <w:lsdException w:name="List Table 4 Accent 4" w:uiPriority="49"/>
+    <w:lsdException w:name="List Table 5 Dark Accent 4" w:uiPriority="50"/>
+    <w:lsdException w:name="List Table 6 Colorful Accent 4" w:uiPriority="51"/>
+    <w:lsdException w:name="List Table 7 Colorful Accent 4" w:uiPriority="52"/>
+    <w:lsdException w:name="List Table 1 Light Accent 5" w:uiPriority="46"/>
+    <w:lsdException w:name="List Table 2 Accent 5" w:uiPriority="47"/>
+    <w:lsdException w:name="List Table 3 Accent 5" w:uiPriority="48"/>
+    <w:lsdException w:name="List Table 4 Accent 5" w:uiPriority="49"/>
+    <w:lsdException w:name="List Table 5 Dark Accent 5" w:uiPriority="50"/>
+    <w:lsdException w:name="List Table 6 Colorful Accent 5" w:uiPriority="51"/>
+    <w:lsdException w:name="List Table 7 Colorful Accent 5" w:uiPriority="52"/>
+    <w:lsdException w:name="List Table 1 Light Accent 6" w:uiPriority="46"/>
+    <w:lsdException w:name="List Table 2 Accent 6" w:uiPriority="47"/>
+    <w:lsdException w:name="List Table 3 Accent 6" w:uiPriority="48"/>
+    <w:lsdException w:name="List Table 4 Accent 6" w:uiPriority="49"/>
+    <w:lsdException w:name="List Table 5 Dark Accent 6" w:uiPriority="50"/>
+    <w:lsdException w:name="List Table 6 Colorful Accent 6" w:uiPriority="51"/>
+    <w:lsdException w:name="List Table 7 Colorful Accent 6" w:uiPriority="52"/>
+    <w:lsdException w:name="Mention" w:semiHidden="1" w:uiPriority="99" w:unhideWhenUsed="1"/>
+    <w:lsdException w:name="Smart Hyperlink" w:semiHidden="1" w:uiPriority="99" w:unhideWhenUsed="1"/>
+    <w:lsdException w:name="Hashtag" w:semiHidden="1" w:uiPriority="99" w:unhideWhenUsed="1"/>
+    <w:lsdException w:name="Unresolved Mention" w:semiHidden="1" w:uiPriority="99" w:unhideWhenUsed="1"/>
+  </w:latentStyles>
   <w:style w:type="paragraph" w:default="1" w:styleId="Normal">
     <w:name w:val="Normal"/>
     <w:qFormat/>
   </w:style>
+  <w:style w:type="paragraph" w:styleId="Heading1">
+    <w:name w:val="heading 1"/>
+    <w:basedOn w:val="Normal"/>
+    <w:next w:val="BodyText"/>
+    <w:uiPriority w:val="9"/>
+    <w:qFormat/>
+    <w:pPr>
+      <w:keepNext/>
+      <w:keepLines/>
+      <w:spacing w:before="480" w:after="0"/>
+      <w:outlineLvl w:val="0"/>
+    </w:pPr>
+    <w:rPr>
+      <w:rFonts w:asciiTheme="majorHAnsi" w:eastAsiaTheme="majorEastAsia" w:hAnsiTheme="majorHAnsi" w:cstheme="majorBidi"/>
+      <w:b/>
+      <w:bCs/>
+      <w:color w:val="345A8A" w:themeColor="accent1" w:themeShade="B5"/>
+      <w:sz w:val="32"/>
+      <w:szCs w:val="32"/>
+    </w:rPr>
+  </w:style>
+  <w:style w:type="paragraph" w:styleId="Heading2">
+    <w:name w:val="heading 2"/>
+    <w:basedOn w:val="Normal"/>
+    <w:next w:val="BodyText"/>
+    <w:uiPriority w:val="9"/>
+    <w:unhideWhenUsed/>
+    <w:qFormat/>
+    <w:pPr>
+      <w:keepNext/>
+      <w:keepLines/>
+      <w:spacing w:before="200" w:after="0"/>
+      <w:outlineLvl w:val="1"/>
+    </w:pPr>
+    <w:rPr>
+      <w:rFonts w:asciiTheme="majorHAnsi" w:eastAsiaTheme="majorEastAsia" w:hAnsiTheme="majorHAnsi" w:cstheme="majorBidi"/>
+      <w:b/>
+      <w:bCs/>
+      <w:color w:val="4F81BD" w:themeColor="accent1"/>
+      <w:sz w:val="32"/>
+      <w:szCs w:val="32"/>
+    </w:rPr>
+  </w:style>
+  <w:style w:type="paragraph" w:styleId="Heading3">
+    <w:name w:val="heading 3"/>
+    <w:basedOn w:val="Normal"/>
+    <w:next w:val="BodyText"/>
+    <w:uiPriority w:val="9"/>
+    <w:unhideWhenUsed/>
+    <w:qFormat/>
+    <w:pPr>
+      <w:keepNext/>
+      <w:keepLines/>
+      <w:spacing w:before="200" w:after="0"/>
+      <w:outlineLvl w:val="2"/>
+    </w:pPr>
+    <w:rPr>
+      <w:rFonts w:asciiTheme="majorHAnsi" w:eastAsiaTheme="majorEastAsia" w:hAnsiTheme="majorHAnsi" w:cstheme="majorBidi"/>
+      <w:b/>
+      <w:bCs/>
+      <w:color w:val="4F81BD" w:themeColor="accent1"/>
+      <w:sz w:val="28"/>
+      <w:szCs w:val="28"/>
+    </w:rPr>
+  </w:style>
+  <w:style w:type="paragraph" w:styleId="Heading4">
+    <w:name w:val="heading 4"/>
+    <w:basedOn w:val="Normal"/>
+    <w:next w:val="BodyText"/>
+    <w:uiPriority w:val="9"/>
+    <w:unhideWhenUsed/>
+    <w:qFormat/>
+    <w:pPr>
+      <w:keepNext/>
+      <w:keepLines/>
+      <w:spacing w:before="200" w:after="0"/>
+      <w:outlineLvl w:val="3"/>
+    </w:pPr>
+    <w:rPr>
+      <w:rFonts w:asciiTheme="majorHAnsi" w:eastAsiaTheme="majorEastAsia" w:hAnsiTheme="majorHAnsi" w:cstheme="majorBidi"/>
+      <w:b/>
+      <w:bCs/>
+      <w:color w:val="4F81BD" w:themeColor="accent1"/>
+    </w:rPr>
+  </w:style>
+  <w:style w:type="paragraph" w:styleId="Heading5">
+    <w:name w:val="heading 5"/>
+    <w:basedOn w:val="Normal"/>
+    <w:next w:val="BodyText"/>
+    <w:uiPriority w:val="9"/>
+    <w:unhideWhenUsed/>
+    <w:qFormat/>
+    <w:pPr>
+      <w:keepNext/>
+      <w:keepLines/>
+      <w:spacing w:before="200" w:after="0"/>
+      <w:outlineLvl w:val="4"/>
+    </w:pPr>
+    <w:rPr>
+      <w:rFonts w:asciiTheme="majorHAnsi" w:eastAsiaTheme="majorEastAsia" w:hAnsiTheme="majorHAnsi" w:cstheme="majorBidi"/>
+      <w:i/>
+      <w:iCs/>
+      <w:color w:val="4F81BD" w:themeColor="accent1"/>
+    </w:rPr>
+  </w:style>
+  <w:style w:type="paragraph" w:styleId="Heading6">
+    <w:name w:val="heading 6"/>
+    <w:basedOn w:val="Normal"/>
+    <w:next w:val="BodyText"/>
+    <w:uiPriority w:val="9"/>
+    <w:unhideWhenUsed/>
+    <w:qFormat/>
+    <w:pPr>
+      <w:keepNext/>
+      <w:keepLines/>
+      <w:spacing w:before="200" w:after="0"/>
+      <w:outlineLvl w:val="5"/>
+    </w:pPr>
+    <w:rPr>
+      <w:rFonts w:asciiTheme="majorHAnsi" w:eastAsiaTheme="majorEastAsia" w:hAnsiTheme="majorHAnsi" w:cstheme="majorBidi"/>
+      <w:color w:val="4F81BD" w:themeColor="accent1"/>
+    </w:rPr>
+  </w:style>
+  <w:style w:type="character" w:default="1" w:styleId="DefaultParagraphFont">
+    <w:name w:val="Default Paragraph Font"/>
+    <w:uiPriority w:val="1"/>
+    <w:semiHidden/>
+    <w:unhideWhenUsed/>
+  </w:style>
+  <w:style w:type="table" w:default="1" w:styleId="TableNormal">
+    <w:name w:val="Normal Table"/>
+    <w:uiPriority w:val="99"/>
+    <w:semiHidden/>
+    <w:unhideWhenUsed/>
+    <w:tblPr>
+      <w:tblInd w:w="0" w:type="dxa"/>
+      <w:tblCellMar>
+        <w:top w:w="0" w:type="dxa"/>
+        <w:left w:w="108" w:type="dxa"/>
+        <w:bottom w:w="0" w:type="dxa"/>
+        <w:right w:w="108" w:type="dxa"/>
+      </w:tblCellMar>
+    </w:tblPr>
+  </w:style>
+  <w:style w:type="numbering" w:default="1" w:styleId="NoList">
+    <w:name w:val="No List"/>
+    <w:uiPriority w:val="99"/>
+    <w:semiHidden/>
+    <w:unhideWhenUsed/>
+  </w:style>
   <w:style w:type="paragraph" w:styleId="BodyText">
     <w:name w:val="Body Text"/>
     <w:basedOn w:val="Normal"/>
-    <w:link w:val="BodyTextChar"/>
+    <w:qFormat/>
     <w:pPr>
       <w:spacing w:before="180" w:after="180"/>
     </w:pPr>
-    <w:qFormat/>
   </w:style>
   <w:style w:type="paragraph" w:customStyle="1" w:styleId="FirstParagraph">
     <w:name w:val="First Paragraph"/>
@@ -709,10 +1183,7 @@
     <w:next w:val="BodyText"/>
     <w:qFormat/>
     <w:pPr>
-      <w:keepNext/>
-      <w:keepLines/>
-      <w:spacing w:before="240" w:after="240"/>
-      <w:jc w:val="center"/>
+      <w:spacing w:before="240"/>
     </w:pPr>
     <w:rPr>
       <w:sz w:val="30"/>
@@ -757,139 +1228,7 @@
   <w:style w:type="paragraph" w:styleId="Bibliography">
     <w:name w:val="Bibliography"/>
     <w:basedOn w:val="Normal"/>
-    <w:next w:val="Bibliography"/>
     <w:qFormat/>
-    <w:pPr/>
-    <w:rPr/>
-  </w:style>
-  <w:style w:type="paragraph" w:styleId="Heading1">
-    <w:name w:val="Heading 1"/>
-    <w:basedOn w:val="Normal"/>
-    <w:next w:val="BodyText"/>
-    <w:uiPriority w:val="9"/>
-    <w:qFormat/>
-    <w:pPr>
-      <w:keepNext/>
-      <w:keepLines/>
-      <w:spacing w:before="480" w:after="0"/>
-      <w:outlineLvl w:val="0"/>
-    </w:pPr>
-    <w:rPr>
-      <w:rFonts w:asciiTheme="majorHAnsi" w:eastAsiaTheme="majorEastAsia" w:hAnsiTheme="majorHAnsi" w:cstheme="majorBidi"/>
-      <w:b/>
-      <w:bCs/>
-      <w:color w:val="345A8A" w:themeColor="accent1" w:themeShade="B5"/>
-      <w:sz w:val="32"/>
-      <w:szCs w:val="32"/>
-    </w:rPr>
-  </w:style>
-  <w:style w:type="paragraph" w:styleId="Heading2">
-    <w:name w:val="Heading 2"/>
-    <w:basedOn w:val="Normal"/>
-    <w:next w:val="BodyText"/>
-    <w:uiPriority w:val="9"/>
-    <w:unhideWhenUsed/>
-    <w:qFormat/>
-    <w:pPr>
-      <w:keepNext/>
-      <w:keepLines/>
-      <w:spacing w:before="200" w:after="0"/>
-      <w:outlineLvl w:val="1"/>
-    </w:pPr>
-    <w:rPr>
-      <w:rFonts w:asciiTheme="majorHAnsi" w:eastAsiaTheme="majorEastAsia" w:hAnsiTheme="majorHAnsi" w:cstheme="majorBidi"/>
-      <w:b/>
-      <w:bCs/>
-      <w:color w:val="4F81BD" w:themeColor="accent1"/>
-      <w:sz w:val="32"/>
-      <w:szCs w:val="32"/>
-    </w:rPr>
-  </w:style>
-  <w:style w:type="paragraph" w:styleId="Heading3">
-    <w:name w:val="Heading 3"/>
-    <w:basedOn w:val="Normal"/>
-    <w:next w:val="BodyText"/>
-    <w:uiPriority w:val="9"/>
-    <w:unhideWhenUsed/>
-    <w:qFormat/>
-    <w:pPr>
-      <w:keepNext/>
-      <w:keepLines/>
-      <w:spacing w:before="200" w:after="0"/>
-      <w:outlineLvl w:val="2"/>
-    </w:pPr>
-    <w:rPr>
-      <w:rFonts w:asciiTheme="majorHAnsi" w:eastAsiaTheme="majorEastAsia" w:hAnsiTheme="majorHAnsi" w:cstheme="majorBidi"/>
-      <w:b/>
-      <w:bCs/>
-      <w:color w:val="4F81BD" w:themeColor="accent1"/>
-      <w:sz w:val="28"/>
-      <w:szCs w:val="28"/>
-    </w:rPr>
-  </w:style>
-  <w:style w:type="paragraph" w:styleId="Heading4">
-    <w:name w:val="Heading 4"/>
-    <w:basedOn w:val="Normal"/>
-    <w:next w:val="BodyText"/>
-    <w:uiPriority w:val="9"/>
-    <w:unhideWhenUsed/>
-    <w:qFormat/>
-    <w:pPr>
-      <w:keepNext/>
-      <w:keepLines/>
-      <w:spacing w:before="200" w:after="0"/>
-      <w:outlineLvl w:val="3"/>
-    </w:pPr>
-    <w:rPr>
-      <w:rFonts w:asciiTheme="majorHAnsi" w:eastAsiaTheme="majorEastAsia" w:hAnsiTheme="majorHAnsi" w:cstheme="majorBidi"/>
-      <w:b/>
-      <w:bCs/>
-      <w:color w:val="4F81BD" w:themeColor="accent1"/>
-      <w:sz w:val="24"/>
-      <w:szCs w:val="24"/>
-    </w:rPr>
-  </w:style>
-  <w:style w:type="paragraph" w:styleId="Heading5">
-    <w:name w:val="Heading 5"/>
-    <w:basedOn w:val="Normal"/>
-    <w:next w:val="BodyText"/>
-    <w:uiPriority w:val="9"/>
-    <w:unhideWhenUsed/>
-    <w:qFormat/>
-    <w:pPr>
-      <w:keepNext/>
-      <w:keepLines/>
-      <w:spacing w:before="200" w:after="0"/>
-      <w:outlineLvl w:val="4"/>
-    </w:pPr>
-    <w:rPr>
-      <w:rFonts w:asciiTheme="majorHAnsi" w:eastAsiaTheme="majorEastAsia" w:hAnsiTheme="majorHAnsi" w:cstheme="majorBidi"/>
-      <w:i/>
-      <w:iCs/>
-      <w:color w:val="4F81BD" w:themeColor="accent1"/>
-      <w:sz w:val="24"/>
-      <w:szCs w:val="24"/>
-    </w:rPr>
-  </w:style>
-  <w:style w:type="paragraph" w:styleId="Heading6">
-    <w:name w:val="Heading 6"/>
-    <w:basedOn w:val="Normal"/>
-    <w:next w:val="BodyText"/>
-    <w:uiPriority w:val="9"/>
-    <w:unhideWhenUsed/>
-    <w:qFormat/>
-    <w:pPr>
-      <w:keepNext/>
-      <w:keepLines/>
-      <w:spacing w:before="200" w:after="0"/>
-      <w:outlineLvl w:val="5"/>
-    </w:pPr>
-    <w:rPr>
-      <w:rFonts w:asciiTheme="majorHAnsi" w:eastAsiaTheme="majorEastAsia" w:hAnsiTheme="majorHAnsi" w:cstheme="majorBidi"/>
-      <w:color w:val="4F81BD" w:themeColor="accent1"/>
-      <w:sz w:val="24"/>
-      <w:szCs w:val="24"/>
-    </w:rPr>
   </w:style>
   <w:style w:type="paragraph" w:styleId="BlockText">
     <w:name w:val="Block Text"/>
@@ -900,7 +1239,6 @@
     <w:qFormat/>
     <w:pPr>
       <w:spacing w:before="100" w:after="100"/>
-      <w:ind w:firstLine="0"/>
     </w:pPr>
     <w:rPr>
       <w:rFonts w:asciiTheme="majorHAnsi" w:eastAsiaTheme="majorEastAsia" w:hAnsiTheme="majorHAnsi" w:cstheme="majorBidi"/>
@@ -910,32 +1248,11 @@
     </w:rPr>
   </w:style>
   <w:style w:type="paragraph" w:styleId="FootnoteText">
-    <w:name w:val="Footnote Text"/>
+    <w:name w:val="footnote text"/>
     <w:basedOn w:val="Normal"/>
-    <w:next w:val="FootnoteText"/>
     <w:uiPriority w:val="9"/>
     <w:unhideWhenUsed/>
     <w:qFormat/>
-  </w:style>
-  <w:style w:type="character" w:default="1" w:styleId="DefaultParagraphFont">
-    <w:name w:val="Default Paragraph Font"/>
-    <w:semiHidden/>
-    <w:unhideWhenUsed/>
-  </w:style>
-  <w:style w:type="table" w:default="1" w:styleId="TableNormal">
-    <w:name w:val="Normal Table"/>
-    <w:semiHidden/>
-    <w:unhideWhenUsed/>
-    <w:qFormat/>
-    <w:tblPr>
-      <w:tblInd w:w="0" w:type="dxa"/>
-      <w:tblCellMar>
-        <w:top w:w="0" w:type="dxa"/>
-        <w:left w:w="108" w:type="dxa"/>
-        <w:bottom w:w="0" w:type="dxa"/>
-        <w:right w:w="108" w:type="dxa"/>
-      </w:tblCellMar>
-    </w:tblPr>
   </w:style>
   <w:style w:type="paragraph" w:customStyle="1" w:styleId="DefinitionTerm">
     <w:name w:val="Definition Term"/>
@@ -955,11 +1272,11 @@
     <w:basedOn w:val="Normal"/>
   </w:style>
   <w:style w:type="paragraph" w:styleId="Caption">
-    <w:name w:val="Caption"/>
+    <w:name w:val="caption"/>
     <w:basedOn w:val="Normal"/>
-    <w:link w:val="BodyTextChar"/>
+    <w:link w:val="CaptionChar"/>
     <w:pPr>
-      <w:spacing w:before="0" w:after="120"/>
+      <w:spacing w:after="120"/>
     </w:pPr>
     <w:rPr>
       <w:i/>
@@ -980,36 +1297,37 @@
     <w:name w:val="Figure"/>
     <w:basedOn w:val="Normal"/>
   </w:style>
-  <w:style w:type="paragraph" w:customStyle="1" w:styleId="FigureWithCaption">
+  <w:style w:type="paragraph" w:customStyle="1" w:styleId="FigurewithCaption">
     <w:name w:val="Figure with Caption"/>
     <w:basedOn w:val="Figure"/>
     <w:pPr>
       <w:keepNext/>
     </w:pPr>
   </w:style>
-  <w:style w:type="character" w:customStyle="1" w:styleId="BodyTextChar">
-    <w:name w:val="Body Text Char"/>
+  <w:style w:type="character" w:customStyle="1" w:styleId="CaptionChar">
+    <w:name w:val="Caption Char"/>
     <w:basedOn w:val="DefaultParagraphFont"/>
-    <w:link w:val="BodyText"/>
+    <w:link w:val="Caption"/>
   </w:style>
   <w:style w:type="character" w:customStyle="1" w:styleId="VerbatimChar">
     <w:name w:val="Verbatim Char"/>
-    <w:basedOn w:val="BodyTextChar"/>
+    <w:basedOn w:val="CaptionChar"/>
+    <w:link w:val="SourceCode"/>
     <w:rPr>
       <w:rFonts w:ascii="Consolas" w:hAnsi="Consolas"/>
       <w:sz w:val="22"/>
     </w:rPr>
   </w:style>
   <w:style w:type="character" w:styleId="FootnoteReference">
-    <w:name w:val="Footnote Reference"/>
-    <w:basedOn w:val="BodyTextChar"/>
+    <w:name w:val="footnote reference"/>
+    <w:basedOn w:val="CaptionChar"/>
     <w:rPr>
       <w:vertAlign w:val="superscript"/>
     </w:rPr>
   </w:style>
   <w:style w:type="character" w:styleId="Hyperlink">
     <w:name w:val="Hyperlink"/>
-    <w:basedOn w:val="BodyTextChar"/>
+    <w:basedOn w:val="CaptionChar"/>
     <w:rPr>
       <w:color w:val="4F81BD" w:themeColor="accent1"/>
     </w:rPr>
@@ -1026,7 +1344,6 @@
       <w:outlineLvl w:val="9"/>
     </w:pPr>
     <w:rPr>
-      <w:rFonts w:asciiTheme="majorHAnsi" w:eastAsiaTheme="majorEastAsia" w:hAnsiTheme="majorHAnsi" w:cstheme="majorBidi"/>
       <w:b w:val="0"/>
       <w:bCs w:val="0"/>
       <w:color w:val="365F91" w:themeColor="accent1" w:themeShade="BF"/>
@@ -1037,267 +1354,329 @@
     <w:basedOn w:val="Normal"/>
     <w:link w:val="VerbatimChar"/>
     <w:pPr>
-      <w:wordWrap w:val="off"/>
-      <w:shd w:val="clear" w:fill="f8f8f8"/>
+      <w:shd w:val="clear" w:color="auto" w:fill="F8F8F8"/>
+      <w:wordWrap w:val="0"/>
     </w:pPr>
   </w:style>
   <w:style w:type="character" w:customStyle="1" w:styleId="KeywordTok">
     <w:name w:val="KeywordTok"/>
     <w:basedOn w:val="VerbatimChar"/>
     <w:rPr>
-      <w:color w:val="204a87"/>
-      <w:shd w:val="clear" w:fill="f8f8f8"/>
+      <w:rFonts w:ascii="Consolas" w:hAnsi="Consolas"/>
       <w:b/>
+      <w:color w:val="204A87"/>
+      <w:sz w:val="22"/>
+      <w:shd w:val="clear" w:color="auto" w:fill="F8F8F8"/>
     </w:rPr>
   </w:style>
   <w:style w:type="character" w:customStyle="1" w:styleId="DataTypeTok">
     <w:name w:val="DataTypeTok"/>
     <w:basedOn w:val="VerbatimChar"/>
     <w:rPr>
-      <w:color w:val="204a87"/>
-      <w:shd w:val="clear" w:fill="f8f8f8"/>
+      <w:rFonts w:ascii="Consolas" w:hAnsi="Consolas"/>
+      <w:color w:val="204A87"/>
+      <w:sz w:val="22"/>
+      <w:shd w:val="clear" w:color="auto" w:fill="F8F8F8"/>
     </w:rPr>
   </w:style>
   <w:style w:type="character" w:customStyle="1" w:styleId="DecValTok">
     <w:name w:val="DecValTok"/>
     <w:basedOn w:val="VerbatimChar"/>
     <w:rPr>
-      <w:color w:val="0000cf"/>
-      <w:shd w:val="clear" w:fill="f8f8f8"/>
+      <w:rFonts w:ascii="Consolas" w:hAnsi="Consolas"/>
+      <w:color w:val="0000CF"/>
+      <w:sz w:val="22"/>
+      <w:shd w:val="clear" w:color="auto" w:fill="F8F8F8"/>
     </w:rPr>
   </w:style>
   <w:style w:type="character" w:customStyle="1" w:styleId="BaseNTok">
     <w:name w:val="BaseNTok"/>
     <w:basedOn w:val="VerbatimChar"/>
     <w:rPr>
-      <w:color w:val="0000cf"/>
-      <w:shd w:val="clear" w:fill="f8f8f8"/>
+      <w:rFonts w:ascii="Consolas" w:hAnsi="Consolas"/>
+      <w:color w:val="0000CF"/>
+      <w:sz w:val="22"/>
+      <w:shd w:val="clear" w:color="auto" w:fill="F8F8F8"/>
     </w:rPr>
   </w:style>
   <w:style w:type="character" w:customStyle="1" w:styleId="FloatTok">
     <w:name w:val="FloatTok"/>
     <w:basedOn w:val="VerbatimChar"/>
     <w:rPr>
-      <w:color w:val="0000cf"/>
-      <w:shd w:val="clear" w:fill="f8f8f8"/>
+      <w:rFonts w:ascii="Consolas" w:hAnsi="Consolas"/>
+      <w:color w:val="0000CF"/>
+      <w:sz w:val="22"/>
+      <w:shd w:val="clear" w:color="auto" w:fill="F8F8F8"/>
     </w:rPr>
   </w:style>
   <w:style w:type="character" w:customStyle="1" w:styleId="ConstantTok">
     <w:name w:val="ConstantTok"/>
     <w:basedOn w:val="VerbatimChar"/>
     <w:rPr>
+      <w:rFonts w:ascii="Consolas" w:hAnsi="Consolas"/>
       <w:color w:val="000000"/>
-      <w:shd w:val="clear" w:fill="f8f8f8"/>
+      <w:sz w:val="22"/>
+      <w:shd w:val="clear" w:color="auto" w:fill="F8F8F8"/>
     </w:rPr>
   </w:style>
   <w:style w:type="character" w:customStyle="1" w:styleId="CharTok">
     <w:name w:val="CharTok"/>
     <w:basedOn w:val="VerbatimChar"/>
     <w:rPr>
-      <w:color w:val="4e9a06"/>
-      <w:shd w:val="clear" w:fill="f8f8f8"/>
+      <w:rFonts w:ascii="Consolas" w:hAnsi="Consolas"/>
+      <w:color w:val="4E9A06"/>
+      <w:sz w:val="22"/>
+      <w:shd w:val="clear" w:color="auto" w:fill="F8F8F8"/>
     </w:rPr>
   </w:style>
   <w:style w:type="character" w:customStyle="1" w:styleId="SpecialCharTok">
     <w:name w:val="SpecialCharTok"/>
     <w:basedOn w:val="VerbatimChar"/>
     <w:rPr>
+      <w:rFonts w:ascii="Consolas" w:hAnsi="Consolas"/>
       <w:color w:val="000000"/>
-      <w:shd w:val="clear" w:fill="f8f8f8"/>
+      <w:sz w:val="22"/>
+      <w:shd w:val="clear" w:color="auto" w:fill="F8F8F8"/>
     </w:rPr>
   </w:style>
   <w:style w:type="character" w:customStyle="1" w:styleId="StringTok">
     <w:name w:val="StringTok"/>
     <w:basedOn w:val="VerbatimChar"/>
     <w:rPr>
-      <w:color w:val="4e9a06"/>
-      <w:shd w:val="clear" w:fill="f8f8f8"/>
+      <w:rFonts w:ascii="Consolas" w:hAnsi="Consolas"/>
+      <w:color w:val="4E9A06"/>
+      <w:sz w:val="22"/>
+      <w:shd w:val="clear" w:color="auto" w:fill="F8F8F8"/>
     </w:rPr>
   </w:style>
   <w:style w:type="character" w:customStyle="1" w:styleId="VerbatimStringTok">
     <w:name w:val="VerbatimStringTok"/>
     <w:basedOn w:val="VerbatimChar"/>
     <w:rPr>
-      <w:color w:val="4e9a06"/>
-      <w:shd w:val="clear" w:fill="f8f8f8"/>
+      <w:rFonts w:ascii="Consolas" w:hAnsi="Consolas"/>
+      <w:color w:val="4E9A06"/>
+      <w:sz w:val="22"/>
+      <w:shd w:val="clear" w:color="auto" w:fill="F8F8F8"/>
     </w:rPr>
   </w:style>
   <w:style w:type="character" w:customStyle="1" w:styleId="SpecialStringTok">
     <w:name w:val="SpecialStringTok"/>
     <w:basedOn w:val="VerbatimChar"/>
     <w:rPr>
-      <w:color w:val="4e9a06"/>
-      <w:shd w:val="clear" w:fill="f8f8f8"/>
+      <w:rFonts w:ascii="Consolas" w:hAnsi="Consolas"/>
+      <w:color w:val="4E9A06"/>
+      <w:sz w:val="22"/>
+      <w:shd w:val="clear" w:color="auto" w:fill="F8F8F8"/>
     </w:rPr>
   </w:style>
   <w:style w:type="character" w:customStyle="1" w:styleId="ImportTok">
     <w:name w:val="ImportTok"/>
     <w:basedOn w:val="VerbatimChar"/>
     <w:rPr>
-      <w:shd w:val="clear" w:fill="f8f8f8"/>
+      <w:rFonts w:ascii="Consolas" w:hAnsi="Consolas"/>
+      <w:sz w:val="22"/>
+      <w:shd w:val="clear" w:color="auto" w:fill="F8F8F8"/>
     </w:rPr>
   </w:style>
   <w:style w:type="character" w:customStyle="1" w:styleId="CommentTok">
     <w:name w:val="CommentTok"/>
     <w:basedOn w:val="VerbatimChar"/>
     <w:rPr>
-      <w:color w:val="8f5902"/>
-      <w:shd w:val="clear" w:fill="f8f8f8"/>
+      <w:rFonts w:ascii="Consolas" w:hAnsi="Consolas"/>
       <w:i/>
+      <w:color w:val="8F5902"/>
+      <w:sz w:val="22"/>
+      <w:shd w:val="clear" w:color="auto" w:fill="F8F8F8"/>
     </w:rPr>
   </w:style>
   <w:style w:type="character" w:customStyle="1" w:styleId="DocumentationTok">
     <w:name w:val="DocumentationTok"/>
     <w:basedOn w:val="VerbatimChar"/>
     <w:rPr>
-      <w:color w:val="8f5902"/>
-      <w:shd w:val="clear" w:fill="f8f8f8"/>
+      <w:rFonts w:ascii="Consolas" w:hAnsi="Consolas"/>
       <w:b/>
       <w:i/>
+      <w:color w:val="8F5902"/>
+      <w:sz w:val="22"/>
+      <w:shd w:val="clear" w:color="auto" w:fill="F8F8F8"/>
     </w:rPr>
   </w:style>
   <w:style w:type="character" w:customStyle="1" w:styleId="AnnotationTok">
     <w:name w:val="AnnotationTok"/>
     <w:basedOn w:val="VerbatimChar"/>
     <w:rPr>
-      <w:color w:val="8f5902"/>
-      <w:shd w:val="clear" w:fill="f8f8f8"/>
+      <w:rFonts w:ascii="Consolas" w:hAnsi="Consolas"/>
       <w:b/>
       <w:i/>
+      <w:color w:val="8F5902"/>
+      <w:sz w:val="22"/>
+      <w:shd w:val="clear" w:color="auto" w:fill="F8F8F8"/>
     </w:rPr>
   </w:style>
   <w:style w:type="character" w:customStyle="1" w:styleId="CommentVarTok">
     <w:name w:val="CommentVarTok"/>
     <w:basedOn w:val="VerbatimChar"/>
     <w:rPr>
-      <w:color w:val="8f5902"/>
-      <w:shd w:val="clear" w:fill="f8f8f8"/>
+      <w:rFonts w:ascii="Consolas" w:hAnsi="Consolas"/>
       <w:b/>
       <w:i/>
+      <w:color w:val="8F5902"/>
+      <w:sz w:val="22"/>
+      <w:shd w:val="clear" w:color="auto" w:fill="F8F8F8"/>
     </w:rPr>
   </w:style>
   <w:style w:type="character" w:customStyle="1" w:styleId="OtherTok">
     <w:name w:val="OtherTok"/>
     <w:basedOn w:val="VerbatimChar"/>
     <w:rPr>
-      <w:color w:val="8f5902"/>
-      <w:shd w:val="clear" w:fill="f8f8f8"/>
+      <w:rFonts w:ascii="Consolas" w:hAnsi="Consolas"/>
+      <w:color w:val="8F5902"/>
+      <w:sz w:val="22"/>
+      <w:shd w:val="clear" w:color="auto" w:fill="F8F8F8"/>
     </w:rPr>
   </w:style>
   <w:style w:type="character" w:customStyle="1" w:styleId="FunctionTok">
     <w:name w:val="FunctionTok"/>
     <w:basedOn w:val="VerbatimChar"/>
     <w:rPr>
+      <w:rFonts w:ascii="Consolas" w:hAnsi="Consolas"/>
       <w:color w:val="000000"/>
-      <w:shd w:val="clear" w:fill="f8f8f8"/>
+      <w:sz w:val="22"/>
+      <w:shd w:val="clear" w:color="auto" w:fill="F8F8F8"/>
     </w:rPr>
   </w:style>
   <w:style w:type="character" w:customStyle="1" w:styleId="VariableTok">
     <w:name w:val="VariableTok"/>
     <w:basedOn w:val="VerbatimChar"/>
     <w:rPr>
+      <w:rFonts w:ascii="Consolas" w:hAnsi="Consolas"/>
       <w:color w:val="000000"/>
-      <w:shd w:val="clear" w:fill="f8f8f8"/>
+      <w:sz w:val="22"/>
+      <w:shd w:val="clear" w:color="auto" w:fill="F8F8F8"/>
     </w:rPr>
   </w:style>
   <w:style w:type="character" w:customStyle="1" w:styleId="ControlFlowTok">
     <w:name w:val="ControlFlowTok"/>
     <w:basedOn w:val="VerbatimChar"/>
     <w:rPr>
-      <w:color w:val="204a87"/>
-      <w:shd w:val="clear" w:fill="f8f8f8"/>
+      <w:rFonts w:ascii="Consolas" w:hAnsi="Consolas"/>
       <w:b/>
+      <w:color w:val="204A87"/>
+      <w:sz w:val="22"/>
+      <w:shd w:val="clear" w:color="auto" w:fill="F8F8F8"/>
     </w:rPr>
   </w:style>
   <w:style w:type="character" w:customStyle="1" w:styleId="OperatorTok">
     <w:name w:val="OperatorTok"/>
     <w:basedOn w:val="VerbatimChar"/>
     <w:rPr>
-      <w:color w:val="ce5c00"/>
-      <w:shd w:val="clear" w:fill="f8f8f8"/>
+      <w:rFonts w:ascii="Consolas" w:hAnsi="Consolas"/>
       <w:b/>
+      <w:color w:val="CE5C00"/>
+      <w:sz w:val="22"/>
+      <w:shd w:val="clear" w:color="auto" w:fill="F8F8F8"/>
     </w:rPr>
   </w:style>
   <w:style w:type="character" w:customStyle="1" w:styleId="BuiltInTok">
     <w:name w:val="BuiltInTok"/>
     <w:basedOn w:val="VerbatimChar"/>
     <w:rPr>
-      <w:shd w:val="clear" w:fill="f8f8f8"/>
+      <w:rFonts w:ascii="Consolas" w:hAnsi="Consolas"/>
+      <w:sz w:val="22"/>
+      <w:shd w:val="clear" w:color="auto" w:fill="F8F8F8"/>
     </w:rPr>
   </w:style>
   <w:style w:type="character" w:customStyle="1" w:styleId="ExtensionTok">
     <w:name w:val="ExtensionTok"/>
     <w:basedOn w:val="VerbatimChar"/>
     <w:rPr>
-      <w:shd w:val="clear" w:fill="f8f8f8"/>
+      <w:rFonts w:ascii="Consolas" w:hAnsi="Consolas"/>
+      <w:sz w:val="22"/>
+      <w:shd w:val="clear" w:color="auto" w:fill="F8F8F8"/>
     </w:rPr>
   </w:style>
   <w:style w:type="character" w:customStyle="1" w:styleId="PreprocessorTok">
     <w:name w:val="PreprocessorTok"/>
     <w:basedOn w:val="VerbatimChar"/>
     <w:rPr>
-      <w:color w:val="8f5902"/>
-      <w:shd w:val="clear" w:fill="f8f8f8"/>
+      <w:rFonts w:ascii="Consolas" w:hAnsi="Consolas"/>
       <w:i/>
+      <w:color w:val="8F5902"/>
+      <w:sz w:val="22"/>
+      <w:shd w:val="clear" w:color="auto" w:fill="F8F8F8"/>
     </w:rPr>
   </w:style>
   <w:style w:type="character" w:customStyle="1" w:styleId="AttributeTok">
     <w:name w:val="AttributeTok"/>
     <w:basedOn w:val="VerbatimChar"/>
     <w:rPr>
-      <w:color w:val="c4a000"/>
-      <w:shd w:val="clear" w:fill="f8f8f8"/>
+      <w:rFonts w:ascii="Consolas" w:hAnsi="Consolas"/>
+      <w:color w:val="C4A000"/>
+      <w:sz w:val="22"/>
+      <w:shd w:val="clear" w:color="auto" w:fill="F8F8F8"/>
     </w:rPr>
   </w:style>
   <w:style w:type="character" w:customStyle="1" w:styleId="RegionMarkerTok">
     <w:name w:val="RegionMarkerTok"/>
     <w:basedOn w:val="VerbatimChar"/>
     <w:rPr>
-      <w:shd w:val="clear" w:fill="f8f8f8"/>
+      <w:rFonts w:ascii="Consolas" w:hAnsi="Consolas"/>
+      <w:sz w:val="22"/>
+      <w:shd w:val="clear" w:color="auto" w:fill="F8F8F8"/>
     </w:rPr>
   </w:style>
   <w:style w:type="character" w:customStyle="1" w:styleId="InformationTok">
     <w:name w:val="InformationTok"/>
     <w:basedOn w:val="VerbatimChar"/>
     <w:rPr>
-      <w:color w:val="8f5902"/>
-      <w:shd w:val="clear" w:fill="f8f8f8"/>
+      <w:rFonts w:ascii="Consolas" w:hAnsi="Consolas"/>
       <w:b/>
       <w:i/>
+      <w:color w:val="8F5902"/>
+      <w:sz w:val="22"/>
+      <w:shd w:val="clear" w:color="auto" w:fill="F8F8F8"/>
     </w:rPr>
   </w:style>
   <w:style w:type="character" w:customStyle="1" w:styleId="WarningTok">
     <w:name w:val="WarningTok"/>
     <w:basedOn w:val="VerbatimChar"/>
     <w:rPr>
-      <w:color w:val="8f5902"/>
-      <w:shd w:val="clear" w:fill="f8f8f8"/>
+      <w:rFonts w:ascii="Consolas" w:hAnsi="Consolas"/>
       <w:b/>
       <w:i/>
+      <w:color w:val="8F5902"/>
+      <w:sz w:val="22"/>
+      <w:shd w:val="clear" w:color="auto" w:fill="F8F8F8"/>
     </w:rPr>
   </w:style>
   <w:style w:type="character" w:customStyle="1" w:styleId="AlertTok">
     <w:name w:val="AlertTok"/>
     <w:basedOn w:val="VerbatimChar"/>
     <w:rPr>
-      <w:color w:val="ef2929"/>
-      <w:shd w:val="clear" w:fill="f8f8f8"/>
+      <w:rFonts w:ascii="Consolas" w:hAnsi="Consolas"/>
+      <w:color w:val="EF2929"/>
+      <w:sz w:val="22"/>
+      <w:shd w:val="clear" w:color="auto" w:fill="F8F8F8"/>
     </w:rPr>
   </w:style>
   <w:style w:type="character" w:customStyle="1" w:styleId="ErrorTok">
     <w:name w:val="ErrorTok"/>
     <w:basedOn w:val="VerbatimChar"/>
     <w:rPr>
-      <w:color w:val="a40000"/>
-      <w:shd w:val="clear" w:fill="f8f8f8"/>
+      <w:rFonts w:ascii="Consolas" w:hAnsi="Consolas"/>
       <w:b/>
+      <w:color w:val="A40000"/>
+      <w:sz w:val="22"/>
+      <w:shd w:val="clear" w:color="auto" w:fill="F8F8F8"/>
     </w:rPr>
   </w:style>
   <w:style w:type="character" w:customStyle="1" w:styleId="NormalTok">
     <w:name w:val="NormalTok"/>
     <w:basedOn w:val="VerbatimChar"/>
     <w:rPr>
-      <w:shd w:val="clear" w:fill="f8f8f8"/>
+      <w:rFonts w:ascii="Consolas" w:hAnsi="Consolas"/>
+      <w:sz w:val="22"/>
+      <w:shd w:val="clear" w:color="auto" w:fill="F8F8F8"/>
     </w:rPr>
   </w:style>
 </w:styles>

</xml_diff>